<commit_message>
*Fix 5 images in a page
</commit_message>
<xml_diff>
--- a/docx templates/activity image list template.docx
+++ b/docx templates/activity image list template.docx
@@ -5,11 +5,7 @@
     <w:p>
       <w:pPr>
         <w:pStyle w:val="Normal"/>
-        <w:rPr>
-          <w:rFonts w:ascii="TH SarabunPSK" w:hAnsi="TH SarabunPSK" w:cs="TH SarabunPSK"/>
-          <w:sz w:val="18"/>
-          <w:szCs w:val="18"/>
-        </w:rPr>
+        <w:rPr/>
       </w:pPr>
       <w:r>
         <w:rPr>
@@ -17,7 +13,25 @@
           <w:sz w:val="18"/>
           <w:szCs w:val="18"/>
         </w:rPr>
-        <w:t>{#staffs}</w:t>
+        <w:t>{#</w:t>
+      </w:r>
+      <w:bookmarkStart w:id="0" w:name="__DdeLink__53_2526298899"/>
+      <w:r>
+        <w:rPr>
+          <w:rFonts w:cs="TH SarabunPSK" w:ascii="TH SarabunPSK" w:hAnsi="TH SarabunPSK"/>
+          <w:sz w:val="18"/>
+          <w:szCs w:val="18"/>
+        </w:rPr>
+        <w:t>pages</w:t>
+      </w:r>
+      <w:bookmarkEnd w:id="0"/>
+      <w:r>
+        <w:rPr>
+          <w:rFonts w:cs="TH SarabunPSK" w:ascii="TH SarabunPSK" w:hAnsi="TH SarabunPSK"/>
+          <w:sz w:val="18"/>
+          <w:szCs w:val="18"/>
+        </w:rPr>
+        <w:t>}</w:t>
       </w:r>
     </w:p>
     <w:p>
@@ -77,7 +91,7 @@
                 <wp:positionV relativeFrom="paragraph">
                   <wp:posOffset>635</wp:posOffset>
                 </wp:positionV>
-                <wp:extent cx="3777615" cy="1637030"/>
+                <wp:extent cx="3778250" cy="1637665"/>
                 <wp:effectExtent l="0" t="0" r="0" b="0"/>
                 <wp:wrapNone/>
                 <wp:docPr id="1" name="Image1"/>
@@ -88,7 +102,7 @@
                       <wps:spPr>
                         <a:xfrm>
                           <a:off x="0" y="0"/>
-                          <a:ext cx="3777120" cy="1636560"/>
+                          <a:ext cx="3777480" cy="1636920"/>
                         </a:xfrm>
                         <a:prstGeom prst="rect">
                           <a:avLst/>
@@ -115,7 +129,7 @@
           </mc:Choice>
           <mc:Fallback>
             <w:pict>
-              <v:rect id="shape_0" ID="Image1" fillcolor="#ffcc00" stroked="f" style="position:absolute;margin-left:242.2pt;margin-top:0.05pt;width:297.35pt;height:128.8pt">
+              <v:rect id="shape_0" ID="Image1" fillcolor="#ffcc00" stroked="f" style="position:absolute;margin-left:242.2pt;margin-top:0.05pt;width:297.4pt;height:128.85pt">
                 <w10:wrap type="none"/>
                 <v:fill o:detectmouseclick="t" type="solid" color2="#0033ff"/>
                 <v:stroke color="#3465a4" joinstyle="round" endcap="flat"/>
@@ -134,7 +148,7 @@
                 <wp:positionV relativeFrom="paragraph">
                   <wp:posOffset>45085</wp:posOffset>
                 </wp:positionV>
-                <wp:extent cx="3681095" cy="1547495"/>
+                <wp:extent cx="3681730" cy="1548130"/>
                 <wp:effectExtent l="0" t="0" r="0" b="0"/>
                 <wp:wrapNone/>
                 <wp:docPr id="2" name="Frame1"/>
@@ -145,7 +159,7 @@
                       <wps:spPr>
                         <a:xfrm>
                           <a:off x="0" y="0"/>
-                          <a:ext cx="3680640" cy="1546920"/>
+                          <a:ext cx="3681000" cy="1547640"/>
                         </a:xfrm>
                         <a:prstGeom prst="rect">
                           <a:avLst/>
@@ -204,7 +218,7 @@
                               </w:rPr>
                               <w:t>{project_</w:t>
                             </w:r>
-                            <w:bookmarkStart w:id="0" w:name="__DdeLink__649_3386937499"/>
+                            <w:bookmarkStart w:id="1" w:name="__DdeLink__649_3386937499"/>
                             <w:r>
                               <w:rPr>
                                 <w:rFonts w:cs="TH SarabunPSK" w:ascii="TH SarabunPSK" w:hAnsi="TH SarabunPSK"/>
@@ -216,7 +230,7 @@
                               </w:rPr>
                               <w:t>title</w:t>
                             </w:r>
-                            <w:bookmarkEnd w:id="0"/>
+                            <w:bookmarkEnd w:id="1"/>
                             <w:r>
                               <w:rPr>
                                 <w:rFonts w:cs="TH SarabunPSK" w:ascii="TH SarabunPSK" w:hAnsi="TH SarabunPSK"/>
@@ -278,7 +292,7 @@
           </mc:Choice>
           <mc:Fallback>
             <w:pict>
-              <v:rect id="shape_0" ID="Frame1" fillcolor="white" stroked="f" style="position:absolute;margin-left:246pt;margin-top:3.55pt;width:289.75pt;height:121.75pt">
+              <v:rect id="shape_0" ID="Frame1" fillcolor="white" stroked="f" style="position:absolute;margin-left:246pt;margin-top:3.55pt;width:289.8pt;height:121.8pt">
                 <w10:wrap type="square"/>
                 <v:fill o:detectmouseclick="t" type="solid" color2="black"/>
                 <v:stroke color="#3465a4" joinstyle="round" endcap="flat"/>
@@ -323,7 +337,7 @@
                         </w:rPr>
                         <w:t>{project_</w:t>
                       </w:r>
-                      <w:bookmarkStart w:id="1" w:name="__DdeLink__649_3386937499"/>
+                      <w:bookmarkStart w:id="2" w:name="__DdeLink__649_3386937499"/>
                       <w:r>
                         <w:rPr>
                           <w:rFonts w:cs="TH SarabunPSK" w:ascii="TH SarabunPSK" w:hAnsi="TH SarabunPSK"/>
@@ -335,7 +349,7 @@
                         </w:rPr>
                         <w:t>title</w:t>
                       </w:r>
-                      <w:bookmarkEnd w:id="1"/>
+                      <w:bookmarkEnd w:id="2"/>
                       <w:r>
                         <w:rPr>
                           <w:rFonts w:cs="TH SarabunPSK" w:ascii="TH SarabunPSK" w:hAnsi="TH SarabunPSK"/>
@@ -443,16 +457,16 @@
         <w:tblLook w:noVBand="1" w:val="04a0" w:noHBand="0" w:lastColumn="0" w:firstColumn="1" w:lastRow="0" w:firstRow="1"/>
       </w:tblPr>
       <w:tblGrid>
-        <w:gridCol w:w="1709"/>
+        <w:gridCol w:w="1708"/>
         <w:gridCol w:w="3690"/>
         <w:gridCol w:w="2160"/>
-        <w:gridCol w:w="3512"/>
+        <w:gridCol w:w="3513"/>
       </w:tblGrid>
       <w:tr>
         <w:trPr/>
         <w:tc>
           <w:tcPr>
-            <w:tcW w:w="1709" w:type="dxa"/>
+            <w:tcW w:w="1708" w:type="dxa"/>
             <w:tcBorders>
               <w:top w:val="single" w:sz="8" w:space="0" w:color="000001"/>
               <w:left w:val="single" w:sz="8" w:space="0" w:color="000001"/>
@@ -592,8 +606,8 @@
               <w:jc w:val="center"/>
               <w:rPr/>
             </w:pPr>
-            <w:bookmarkStart w:id="2" w:name="_GoBack"/>
-            <w:bookmarkEnd w:id="2"/>
+            <w:bookmarkStart w:id="3" w:name="_GoBack"/>
+            <w:bookmarkEnd w:id="3"/>
             <w:r>
               <w:rPr>
                 <w:rFonts w:ascii="TH SarabunPSK" w:hAnsi="TH SarabunPSK" w:eastAsia="Times New Roman" w:cs="TH SarabunPSK"/>
@@ -672,7 +686,7 @@
         </w:tc>
         <w:tc>
           <w:tcPr>
-            <w:tcW w:w="3512" w:type="dxa"/>
+            <w:tcW w:w="3513" w:type="dxa"/>
             <w:tcBorders>
               <w:top w:val="single" w:sz="8" w:space="0" w:color="000001"/>
               <w:left w:val="single" w:sz="8" w:space="0" w:color="000001"/>
@@ -712,7 +726,7 @@
         <w:trPr/>
         <w:tc>
           <w:tcPr>
-            <w:tcW w:w="1709" w:type="dxa"/>
+            <w:tcW w:w="1708" w:type="dxa"/>
             <w:tcBorders>
               <w:top w:val="single" w:sz="8" w:space="0" w:color="000001"/>
               <w:left w:val="single" w:sz="8" w:space="0" w:color="000001"/>
@@ -731,7 +745,7 @@
               <w:jc w:val="center"/>
               <w:rPr/>
             </w:pPr>
-            <w:bookmarkStart w:id="3" w:name="__DdeLink__317_2892916681"/>
+            <w:bookmarkStart w:id="4" w:name="__DdeLink__317_2892916681"/>
             <w:r>
               <w:rPr>
                 <w:rFonts w:cs="TH SarabunPSK" w:ascii="TH SarabunPSK" w:hAnsi="TH SarabunPSK"/>
@@ -740,7 +754,7 @@
               </w:rPr>
               <w:t>{#images}</w:t>
             </w:r>
-            <w:bookmarkEnd w:id="3"/>
+            <w:bookmarkEnd w:id="4"/>
             <w:r>
               <w:rPr>
                 <w:rFonts w:cs="TH SarabunPSK" w:ascii="TH SarabunPSK" w:hAnsi="TH SarabunPSK"/>
@@ -813,7 +827,7 @@
         </w:tc>
         <w:tc>
           <w:tcPr>
-            <w:tcW w:w="3512" w:type="dxa"/>
+            <w:tcW w:w="3513" w:type="dxa"/>
             <w:tcBorders>
               <w:top w:val="single" w:sz="8" w:space="0" w:color="000001"/>
               <w:left w:val="single" w:sz="8" w:space="0" w:color="000001"/>
@@ -896,7 +910,23 @@
           <w:sz w:val="18"/>
           <w:szCs w:val="18"/>
         </w:rPr>
-        <w:t>{/staffs}</w:t>
+        <w:t>{/</w:t>
+      </w:r>
+      <w:r>
+        <w:rPr>
+          <w:rFonts w:cs="TH SarabunPSK" w:ascii="TH SarabunPSK" w:hAnsi="TH SarabunPSK"/>
+          <w:sz w:val="18"/>
+          <w:szCs w:val="18"/>
+        </w:rPr>
+        <w:t>pages</w:t>
+      </w:r>
+      <w:r>
+        <w:rPr>
+          <w:rFonts w:cs="TH SarabunPSK" w:ascii="TH SarabunPSK" w:hAnsi="TH SarabunPSK"/>
+          <w:sz w:val="18"/>
+          <w:szCs w:val="18"/>
+        </w:rPr>
+        <w:t>}</w:t>
       </w:r>
     </w:p>
     <w:sectPr>

</xml_diff>

<commit_message>
Change color of yellow border.
</commit_message>
<xml_diff>
--- a/docx templates/activity image list template.docx
+++ b/docx templates/activity image list template.docx
@@ -1,15 +1,11 @@
 
 <file path=word/document.xml><?xml version="1.0" encoding="utf-8"?>
-<w:document xmlns:o="urn:schemas-microsoft-com:office:office" xmlns:r="http://schemas.openxmlformats.org/officeDocument/2006/relationships" xmlns:v="urn:schemas-microsoft-com:vml" xmlns:w="http://schemas.openxmlformats.org/wordprocessingml/2006/main" xmlns:w10="urn:schemas-microsoft-com:office:word" xmlns:wp="http://schemas.openxmlformats.org/drawingml/2006/wordprocessingDrawing" xmlns:wps="http://schemas.microsoft.com/office/word/2010/wordprocessingShape" xmlns:wpg="http://schemas.microsoft.com/office/word/2010/wordprocessingGroup" xmlns:mc="http://schemas.openxmlformats.org/markup-compatibility/2006" xmlns:wp14="http://schemas.microsoft.com/office/word/2010/wordprocessingDrawing" xmlns:w14="http://schemas.microsoft.com/office/word/2010/wordml" mc:Ignorable="w14 wp14">
+<w:document xmlns:wpc="http://schemas.microsoft.com/office/word/2010/wordprocessingCanvas" xmlns:cx="http://schemas.microsoft.com/office/drawing/2014/chartex" xmlns:cx1="http://schemas.microsoft.com/office/drawing/2015/9/8/chartex" xmlns:cx2="http://schemas.microsoft.com/office/drawing/2015/10/21/chartex" xmlns:cx3="http://schemas.microsoft.com/office/drawing/2016/5/9/chartex" xmlns:cx4="http://schemas.microsoft.com/office/drawing/2016/5/10/chartex" xmlns:cx5="http://schemas.microsoft.com/office/drawing/2016/5/11/chartex" xmlns:cx6="http://schemas.microsoft.com/office/drawing/2016/5/12/chartex" xmlns:cx7="http://schemas.microsoft.com/office/drawing/2016/5/13/chartex" xmlns:cx8="http://schemas.microsoft.com/office/drawing/2016/5/14/chartex" xmlns:mc="http://schemas.openxmlformats.org/markup-compatibility/2006" xmlns:aink="http://schemas.microsoft.com/office/drawing/2016/ink" xmlns:am3d="http://schemas.microsoft.com/office/drawing/2017/model3d" xmlns:o="urn:schemas-microsoft-com:office:office" xmlns:r="http://schemas.openxmlformats.org/officeDocument/2006/relationships" xmlns:m="http://schemas.openxmlformats.org/officeDocument/2006/math" xmlns:v="urn:schemas-microsoft-com:vml" xmlns:wp14="http://schemas.microsoft.com/office/word/2010/wordprocessingDrawing" xmlns:wp="http://schemas.openxmlformats.org/drawingml/2006/wordprocessingDrawing" xmlns:w10="urn:schemas-microsoft-com:office:word" xmlns:w="http://schemas.openxmlformats.org/wordprocessingml/2006/main" xmlns:w14="http://schemas.microsoft.com/office/word/2010/wordml" xmlns:w15="http://schemas.microsoft.com/office/word/2012/wordml" xmlns:w16cid="http://schemas.microsoft.com/office/word/2016/wordml/cid" xmlns:w16se="http://schemas.microsoft.com/office/word/2015/wordml/symex" xmlns:wpg="http://schemas.microsoft.com/office/word/2010/wordprocessingGroup" xmlns:wpi="http://schemas.microsoft.com/office/word/2010/wordprocessingInk" xmlns:wne="http://schemas.microsoft.com/office/word/2006/wordml" xmlns:wps="http://schemas.microsoft.com/office/word/2010/wordprocessingShape" mc:Ignorable="w14 w15 w16se w16cid wp14">
   <w:body>
     <w:p>
-      <w:pPr>
-        <w:pStyle w:val="Normal"/>
-        <w:rPr/>
-      </w:pPr>
       <w:r>
         <w:rPr>
-          <w:rFonts w:cs="TH SarabunPSK" w:ascii="TH SarabunPSK" w:hAnsi="TH SarabunPSK"/>
+          <w:rFonts w:ascii="TH SarabunPSK" w:hAnsi="TH SarabunPSK" w:cs="TH SarabunPSK"/>
           <w:sz w:val="18"/>
           <w:szCs w:val="18"/>
         </w:rPr>
@@ -18,7 +14,7 @@
       <w:bookmarkStart w:id="0" w:name="__DdeLink__53_2526298899"/>
       <w:r>
         <w:rPr>
-          <w:rFonts w:cs="TH SarabunPSK" w:ascii="TH SarabunPSK" w:hAnsi="TH SarabunPSK"/>
+          <w:rFonts w:ascii="TH SarabunPSK" w:hAnsi="TH SarabunPSK" w:cs="TH SarabunPSK"/>
           <w:sz w:val="18"/>
           <w:szCs w:val="18"/>
         </w:rPr>
@@ -27,7 +23,7 @@
       <w:bookmarkEnd w:id="0"/>
       <w:r>
         <w:rPr>
-          <w:rFonts w:cs="TH SarabunPSK" w:ascii="TH SarabunPSK" w:hAnsi="TH SarabunPSK"/>
+          <w:rFonts w:ascii="TH SarabunPSK" w:hAnsi="TH SarabunPSK" w:cs="TH SarabunPSK"/>
           <w:sz w:val="18"/>
           <w:szCs w:val="18"/>
         </w:rPr>
@@ -36,13 +32,14 @@
     </w:p>
     <w:p>
       <w:pPr>
-        <w:pStyle w:val="Normal"/>
         <w:rPr>
           <w:rFonts w:ascii="TH SarabunPSK" w:hAnsi="TH SarabunPSK" w:cs="TH SarabunPSK"/>
         </w:rPr>
       </w:pPr>
       <w:r>
-        <w:rPr/>
+        <w:rPr>
+          <w:noProof/>
+        </w:rPr>
         <w:drawing>
           <wp:inline distT="0" distB="0" distL="0" distR="0">
             <wp:extent cx="3049270" cy="1612265"/>
@@ -61,7 +58,7 @@
                     </pic:cNvPicPr>
                   </pic:nvPicPr>
                   <pic:blipFill>
-                    <a:blip r:embed="rId2"/>
+                    <a:blip r:embed="rId4"/>
                     <a:stretch>
                       <a:fillRect/>
                     </a:stretch>
@@ -82,10 +79,13 @@
         </w:drawing>
       </w:r>
       <w:r>
+        <w:rPr>
+          <w:noProof/>
+        </w:rPr>
         <mc:AlternateContent>
           <mc:Choice Requires="wps">
             <w:drawing>
-              <wp:anchor behindDoc="0" distT="0" distB="0" distL="0" distR="0" simplePos="0" locked="0" layoutInCell="1" allowOverlap="1" relativeHeight="3">
+              <wp:anchor distT="0" distB="0" distL="0" distR="0" simplePos="0" relativeHeight="3" behindDoc="0" locked="0" layoutInCell="1" allowOverlap="1">
                 <wp:simplePos x="0" y="0"/>
                 <wp:positionH relativeFrom="column">
                   <wp:posOffset>3172460</wp:posOffset>
@@ -94,9 +94,10 @@
                   <wp:posOffset>9525</wp:posOffset>
                 </wp:positionV>
                 <wp:extent cx="3772535" cy="1637665"/>
-                <wp:effectExtent l="0" t="0" r="0" b="0"/>
+                <wp:effectExtent l="25400" t="25400" r="24765" b="26035"/>
                 <wp:wrapNone/>
                 <wp:docPr id="2" name="Frame1"/>
+                <wp:cNvGraphicFramePr/>
                 <a:graphic xmlns:a="http://schemas.openxmlformats.org/drawingml/2006/main">
                   <a:graphicData uri="http://schemas.microsoft.com/office/word/2010/wordprocessingShape">
                     <wps:wsp>
@@ -106,10 +107,12 @@
                           <a:off x="0" y="0"/>
                           <a:ext cx="3772535" cy="1637665"/>
                         </a:xfrm>
-                        <a:prstGeom prst="rect"/>
+                        <a:prstGeom prst="rect">
+                          <a:avLst/>
+                        </a:prstGeom>
                         <a:ln w="63500">
                           <a:solidFill>
-                            <a:srgbClr val="FFF200"/>
+                            <a:srgbClr val="FFC000"/>
                           </a:solidFill>
                         </a:ln>
                       </wps:spPr>
@@ -118,46 +121,57 @@
                           <w:p>
                             <w:pPr>
                               <w:pStyle w:val="FrameContents"/>
-                              <w:spacing w:before="0" w:after="0"/>
+                              <w:spacing w:after="0"/>
                               <w:jc w:val="center"/>
-                              <w:rPr/>
                             </w:pPr>
+                            <w:bookmarkStart w:id="1" w:name="_GoBack"/>
+                            <w:proofErr w:type="spellStart"/>
                             <w:r>
                               <w:rPr>
                                 <w:rFonts w:ascii="TH SarabunPSK" w:hAnsi="TH SarabunPSK" w:cs="TH SarabunPSK"/>
                                 <w:b/>
-                                <w:b/>
                                 <w:bCs/>
                                 <w:color w:val="000000"/>
-                                <w:sz w:val="64"/>
                                 <w:sz w:val="64"/>
                                 <w:szCs w:val="64"/>
                               </w:rPr>
                               <w:t>รูปภาพกิจกรรมของอาสาสมัคร</w:t>
                             </w:r>
+                            <w:proofErr w:type="spellEnd"/>
                           </w:p>
                           <w:p>
                             <w:pPr>
                               <w:pStyle w:val="FrameContents"/>
-                              <w:spacing w:lineRule="auto" w:line="240" w:before="0" w:after="0"/>
+                              <w:spacing w:after="0" w:line="240" w:lineRule="auto"/>
                               <w:jc w:val="center"/>
-                              <w:rPr/>
                             </w:pPr>
                             <w:r>
                               <w:rPr>
-                                <w:rFonts w:cs="TH SarabunPSK" w:ascii="TH SarabunPSK" w:hAnsi="TH SarabunPSK"/>
+                                <w:rFonts w:ascii="TH SarabunPSK" w:hAnsi="TH SarabunPSK" w:cs="TH SarabunPSK"/>
                                 <w:b/>
                                 <w:bCs/>
                                 <w:color w:val="000000"/>
                                 <w:sz w:val="40"/>
                                 <w:szCs w:val="40"/>
                               </w:rPr>
-                              <w:t>{project_</w:t>
+                              <w:t>{</w:t>
                             </w:r>
-                            <w:bookmarkStart w:id="1" w:name="__DdeLink__649_3386937499"/>
+                            <w:proofErr w:type="spellStart"/>
                             <w:r>
                               <w:rPr>
-                                <w:rFonts w:cs="TH SarabunPSK" w:ascii="TH SarabunPSK" w:hAnsi="TH SarabunPSK"/>
+                                <w:rFonts w:ascii="TH SarabunPSK" w:hAnsi="TH SarabunPSK" w:cs="TH SarabunPSK"/>
+                                <w:b/>
+                                <w:bCs/>
+                                <w:color w:val="000000"/>
+                                <w:sz w:val="40"/>
+                                <w:szCs w:val="40"/>
+                              </w:rPr>
+                              <w:t>project_</w:t>
+                            </w:r>
+                            <w:bookmarkStart w:id="2" w:name="__DdeLink__649_3386937499"/>
+                            <w:r>
+                              <w:rPr>
+                                <w:rFonts w:ascii="TH SarabunPSK" w:hAnsi="TH SarabunPSK" w:cs="TH SarabunPSK"/>
                                 <w:b/>
                                 <w:bCs/>
                                 <w:color w:val="000000"/>
@@ -166,10 +180,11 @@
                               </w:rPr>
                               <w:t>title</w:t>
                             </w:r>
-                            <w:bookmarkEnd w:id="1"/>
+                            <w:bookmarkEnd w:id="2"/>
+                            <w:proofErr w:type="spellEnd"/>
                             <w:r>
                               <w:rPr>
-                                <w:rFonts w:cs="TH SarabunPSK" w:ascii="TH SarabunPSK" w:hAnsi="TH SarabunPSK"/>
+                                <w:rFonts w:ascii="TH SarabunPSK" w:hAnsi="TH SarabunPSK" w:cs="TH SarabunPSK"/>
                                 <w:b/>
                                 <w:bCs/>
                                 <w:color w:val="000000"/>
@@ -182,42 +197,85 @@
                           <w:p>
                             <w:pPr>
                               <w:pStyle w:val="FrameContents"/>
-                              <w:spacing w:lineRule="auto" w:line="240" w:before="0" w:after="29"/>
+                              <w:spacing w:after="29" w:line="240" w:lineRule="auto"/>
                               <w:jc w:val="center"/>
-                              <w:rPr/>
                             </w:pPr>
                             <w:r>
                               <w:rPr>
-                                <w:rFonts w:cs="TH SarabunPSK" w:ascii="TH SarabunPSK" w:hAnsi="TH SarabunPSK"/>
+                                <w:rFonts w:ascii="TH SarabunPSK" w:hAnsi="TH SarabunPSK" w:cs="TH SarabunPSK"/>
                                 <w:b/>
                                 <w:bCs/>
                                 <w:color w:val="000000"/>
                                 <w:sz w:val="40"/>
                                 <w:szCs w:val="40"/>
                               </w:rPr>
-                              <w:t>{person_name_en}</w:t>
+                              <w:t>{</w:t>
+                            </w:r>
+                            <w:proofErr w:type="spellStart"/>
+                            <w:r>
+                              <w:rPr>
+                                <w:rFonts w:ascii="TH SarabunPSK" w:hAnsi="TH SarabunPSK" w:cs="TH SarabunPSK"/>
+                                <w:b/>
+                                <w:bCs/>
+                                <w:color w:val="000000"/>
+                                <w:sz w:val="40"/>
+                                <w:szCs w:val="40"/>
+                              </w:rPr>
+                              <w:t>person_name_en</w:t>
+                            </w:r>
+                            <w:proofErr w:type="spellEnd"/>
+                            <w:r>
+                              <w:rPr>
+                                <w:rFonts w:ascii="TH SarabunPSK" w:hAnsi="TH SarabunPSK" w:cs="TH SarabunPSK"/>
+                                <w:b/>
+                                <w:bCs/>
+                                <w:color w:val="000000"/>
+                                <w:sz w:val="40"/>
+                                <w:szCs w:val="40"/>
+                              </w:rPr>
+                              <w:t>}</w:t>
                             </w:r>
                           </w:p>
                           <w:p>
                             <w:pPr>
                               <w:pStyle w:val="FrameContents"/>
-                              <w:spacing w:lineRule="auto" w:line="240" w:before="0" w:after="200"/>
+                              <w:spacing w:line="240" w:lineRule="auto"/>
                               <w:jc w:val="center"/>
-                              <w:rPr/>
                             </w:pPr>
                             <w:r>
                               <w:rPr>
-                                <w:rFonts w:cs="TH SarabunPSK" w:ascii="TH SarabunPSK" w:hAnsi="TH SarabunPSK"/>
+                                <w:rFonts w:ascii="TH SarabunPSK" w:hAnsi="TH SarabunPSK" w:cs="TH SarabunPSK"/>
                                 <w:color w:val="000000"/>
                                 <w:sz w:val="36"/>
                                 <w:szCs w:val="36"/>
                               </w:rPr>
-                              <w:t>({person_name})</w:t>
+                              <w:t>({</w:t>
                             </w:r>
+                            <w:proofErr w:type="spellStart"/>
+                            <w:r>
+                              <w:rPr>
+                                <w:rFonts w:ascii="TH SarabunPSK" w:hAnsi="TH SarabunPSK" w:cs="TH SarabunPSK"/>
+                                <w:color w:val="000000"/>
+                                <w:sz w:val="36"/>
+                                <w:szCs w:val="36"/>
+                              </w:rPr>
+                              <w:t>person_name</w:t>
+                            </w:r>
+                            <w:proofErr w:type="spellEnd"/>
+                            <w:r>
+                              <w:rPr>
+                                <w:rFonts w:ascii="TH SarabunPSK" w:hAnsi="TH SarabunPSK" w:cs="TH SarabunPSK"/>
+                                <w:color w:val="000000"/>
+                                <w:sz w:val="36"/>
+                                <w:szCs w:val="36"/>
+                              </w:rPr>
+                              <w:t>})</w:t>
+                            </w:r>
+                            <w:bookmarkEnd w:id="1"/>
                           </w:p>
                         </w:txbxContent>
                       </wps:txbx>
-                      <wps:bodyPr anchor="t" lIns="91440" tIns="45720" rIns="91440" bIns="45720">
+                      <wps:bodyPr lIns="91440" tIns="45720" rIns="91440" bIns="45720" anchor="t">
                         <a:noAutofit/>
                       </wps:bodyPr>
                     </wps:wsp>
@@ -228,52 +286,67 @@
           </mc:Choice>
           <mc:Fallback>
             <w:pict>
-              <v:rect strokecolor="#FFF200" strokeweight="5pt" style="position:absolute;rotation:0;width:297.05pt;height:128.95pt;mso-wrap-distance-left:5.7pt;mso-wrap-distance-right:5.7pt;mso-wrap-distance-top:5.7pt;mso-wrap-distance-bottom:5.7pt;margin-top:0.75pt;mso-position-vertical-relative:text;margin-left:249.8pt;mso-position-horizontal-relative:text">
+              <v:shapetype id="_x0000_t202" coordsize="21600,21600" o:spt="202" path="m,l,21600r21600,l21600,xe">
+                <v:stroke joinstyle="miter"/>
+                <v:path gradientshapeok="t" o:connecttype="rect"/>
+              </v:shapetype>
+              <v:shape id="Frame1" o:spid="_x0000_s1026" type="#_x0000_t202" style="position:absolute;margin-left:249.8pt;margin-top:.75pt;width:297.05pt;height:128.95pt;z-index:3;visibility:visible;mso-wrap-style:square;mso-wrap-distance-left:0;mso-wrap-distance-top:0;mso-wrap-distance-right:0;mso-wrap-distance-bottom:0;mso-position-horizontal:absolute;mso-position-horizontal-relative:text;mso-position-vertical:absolute;mso-position-vertical-relative:text;v-text-anchor:top" o:gfxdata="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" filled="f" strokecolor="#ffc000" strokeweight="5pt">
                 <v:textbox>
                   <w:txbxContent>
                     <w:p>
                       <w:pPr>
                         <w:pStyle w:val="FrameContents"/>
-                        <w:spacing w:before="0" w:after="0"/>
+                        <w:spacing w:after="0"/>
                         <w:jc w:val="center"/>
-                        <w:rPr/>
                       </w:pPr>
+                      <w:bookmarkStart w:id="3" w:name="_GoBack"/>
+                      <w:proofErr w:type="spellStart"/>
                       <w:r>
                         <w:rPr>
                           <w:rFonts w:ascii="TH SarabunPSK" w:hAnsi="TH SarabunPSK" w:cs="TH SarabunPSK"/>
                           <w:b/>
-                          <w:b/>
                           <w:bCs/>
                           <w:color w:val="000000"/>
-                          <w:sz w:val="64"/>
                           <w:sz w:val="64"/>
                           <w:szCs w:val="64"/>
                         </w:rPr>
                         <w:t>รูปภาพกิจกรรมของอาสาสมัคร</w:t>
                       </w:r>
+                      <w:proofErr w:type="spellEnd"/>
                     </w:p>
                     <w:p>
                       <w:pPr>
                         <w:pStyle w:val="FrameContents"/>
-                        <w:spacing w:lineRule="auto" w:line="240" w:before="0" w:after="0"/>
+                        <w:spacing w:after="0" w:line="240" w:lineRule="auto"/>
                         <w:jc w:val="center"/>
-                        <w:rPr/>
                       </w:pPr>
                       <w:r>
                         <w:rPr>
-                          <w:rFonts w:cs="TH SarabunPSK" w:ascii="TH SarabunPSK" w:hAnsi="TH SarabunPSK"/>
+                          <w:rFonts w:ascii="TH SarabunPSK" w:hAnsi="TH SarabunPSK" w:cs="TH SarabunPSK"/>
                           <w:b/>
                           <w:bCs/>
                           <w:color w:val="000000"/>
                           <w:sz w:val="40"/>
                           <w:szCs w:val="40"/>
                         </w:rPr>
-                        <w:t>{project_</w:t>
+                        <w:t>{</w:t>
                       </w:r>
-                      <w:bookmarkStart w:id="2" w:name="__DdeLink__649_3386937499"/>
+                      <w:proofErr w:type="spellStart"/>
                       <w:r>
                         <w:rPr>
-                          <w:rFonts w:cs="TH SarabunPSK" w:ascii="TH SarabunPSK" w:hAnsi="TH SarabunPSK"/>
+                          <w:rFonts w:ascii="TH SarabunPSK" w:hAnsi="TH SarabunPSK" w:cs="TH SarabunPSK"/>
+                          <w:b/>
+                          <w:bCs/>
+                          <w:color w:val="000000"/>
+                          <w:sz w:val="40"/>
+                          <w:szCs w:val="40"/>
+                        </w:rPr>
+                        <w:t>project_</w:t>
+                      </w:r>
+                      <w:bookmarkStart w:id="4" w:name="__DdeLink__649_3386937499"/>
+                      <w:r>
+                        <w:rPr>
+                          <w:rFonts w:ascii="TH SarabunPSK" w:hAnsi="TH SarabunPSK" w:cs="TH SarabunPSK"/>
                           <w:b/>
                           <w:bCs/>
                           <w:color w:val="000000"/>
@@ -282,10 +355,11 @@
                         </w:rPr>
                         <w:t>title</w:t>
                       </w:r>
-                      <w:bookmarkEnd w:id="2"/>
+                      <w:bookmarkEnd w:id="4"/>
+                      <w:proofErr w:type="spellEnd"/>
                       <w:r>
                         <w:rPr>
-                          <w:rFonts w:cs="TH SarabunPSK" w:ascii="TH SarabunPSK" w:hAnsi="TH SarabunPSK"/>
+                          <w:rFonts w:ascii="TH SarabunPSK" w:hAnsi="TH SarabunPSK" w:cs="TH SarabunPSK"/>
                           <w:b/>
                           <w:bCs/>
                           <w:color w:val="000000"/>
@@ -298,42 +372,85 @@
                     <w:p>
                       <w:pPr>
                         <w:pStyle w:val="FrameContents"/>
-                        <w:spacing w:lineRule="auto" w:line="240" w:before="0" w:after="29"/>
+                        <w:spacing w:after="29" w:line="240" w:lineRule="auto"/>
                         <w:jc w:val="center"/>
-                        <w:rPr/>
                       </w:pPr>
                       <w:r>
                         <w:rPr>
-                          <w:rFonts w:cs="TH SarabunPSK" w:ascii="TH SarabunPSK" w:hAnsi="TH SarabunPSK"/>
+                          <w:rFonts w:ascii="TH SarabunPSK" w:hAnsi="TH SarabunPSK" w:cs="TH SarabunPSK"/>
                           <w:b/>
                           <w:bCs/>
                           <w:color w:val="000000"/>
                           <w:sz w:val="40"/>
                           <w:szCs w:val="40"/>
                         </w:rPr>
-                        <w:t>{person_name_en}</w:t>
+                        <w:t>{</w:t>
+                      </w:r>
+                      <w:proofErr w:type="spellStart"/>
+                      <w:r>
+                        <w:rPr>
+                          <w:rFonts w:ascii="TH SarabunPSK" w:hAnsi="TH SarabunPSK" w:cs="TH SarabunPSK"/>
+                          <w:b/>
+                          <w:bCs/>
+                          <w:color w:val="000000"/>
+                          <w:sz w:val="40"/>
+                          <w:szCs w:val="40"/>
+                        </w:rPr>
+                        <w:t>person_name_en</w:t>
+                      </w:r>
+                      <w:proofErr w:type="spellEnd"/>
+                      <w:r>
+                        <w:rPr>
+                          <w:rFonts w:ascii="TH SarabunPSK" w:hAnsi="TH SarabunPSK" w:cs="TH SarabunPSK"/>
+                          <w:b/>
+                          <w:bCs/>
+                          <w:color w:val="000000"/>
+                          <w:sz w:val="40"/>
+                          <w:szCs w:val="40"/>
+                        </w:rPr>
+                        <w:t>}</w:t>
                       </w:r>
                     </w:p>
                     <w:p>
                       <w:pPr>
                         <w:pStyle w:val="FrameContents"/>
-                        <w:spacing w:lineRule="auto" w:line="240" w:before="0" w:after="200"/>
+                        <w:spacing w:line="240" w:lineRule="auto"/>
                         <w:jc w:val="center"/>
-                        <w:rPr/>
                       </w:pPr>
                       <w:r>
                         <w:rPr>
-                          <w:rFonts w:cs="TH SarabunPSK" w:ascii="TH SarabunPSK" w:hAnsi="TH SarabunPSK"/>
+                          <w:rFonts w:ascii="TH SarabunPSK" w:hAnsi="TH SarabunPSK" w:cs="TH SarabunPSK"/>
                           <w:color w:val="000000"/>
                           <w:sz w:val="36"/>
                           <w:szCs w:val="36"/>
                         </w:rPr>
-                        <w:t>({person_name})</w:t>
+                        <w:t>({</w:t>
                       </w:r>
+                      <w:proofErr w:type="spellStart"/>
+                      <w:r>
+                        <w:rPr>
+                          <w:rFonts w:ascii="TH SarabunPSK" w:hAnsi="TH SarabunPSK" w:cs="TH SarabunPSK"/>
+                          <w:color w:val="000000"/>
+                          <w:sz w:val="36"/>
+                          <w:szCs w:val="36"/>
+                        </w:rPr>
+                        <w:t>person_name</w:t>
+                      </w:r>
+                      <w:proofErr w:type="spellEnd"/>
+                      <w:r>
+                        <w:rPr>
+                          <w:rFonts w:ascii="TH SarabunPSK" w:hAnsi="TH SarabunPSK" w:cs="TH SarabunPSK"/>
+                          <w:color w:val="000000"/>
+                          <w:sz w:val="36"/>
+                          <w:szCs w:val="36"/>
+                        </w:rPr>
+                        <w:t>})</w:t>
+                      </w:r>
+                      <w:bookmarkEnd w:id="3"/>
                     </w:p>
                   </w:txbxContent>
                 </v:textbox>
-              </v:rect>
+              </v:shape>
             </w:pict>
           </mc:Fallback>
         </mc:AlternateContent>
@@ -341,13 +458,11 @@
     </w:p>
     <w:p>
       <w:pPr>
-        <w:pStyle w:val="Normal"/>
-        <w:suppressAutoHyphens w:val="false"/>
-        <w:spacing w:lineRule="auto" w:line="240" w:before="0" w:after="0"/>
+        <w:suppressAutoHyphens w:val="0"/>
+        <w:spacing w:after="0" w:line="240" w:lineRule="auto"/>
         <w:ind w:left="720" w:firstLine="720"/>
         <w:rPr>
           <w:rFonts w:ascii="TH SarabunPSK" w:hAnsi="TH SarabunPSK" w:cs="TH SarabunPSK"/>
-          <w:b/>
           <w:b/>
           <w:bCs/>
           <w:color w:val="000000"/>
@@ -356,22 +471,10 @@
           <w:u w:val="dotted"/>
         </w:rPr>
       </w:pPr>
-      <w:r>
-        <w:rPr>
-          <w:rFonts w:cs="TH SarabunPSK" w:ascii="TH SarabunPSK" w:hAnsi="TH SarabunPSK"/>
-          <w:b/>
-          <w:bCs/>
-          <w:color w:val="000000"/>
-          <w:sz w:val="32"/>
-          <w:szCs w:val="32"/>
-          <w:u w:val="dotted"/>
-        </w:rPr>
-      </w:r>
     </w:p>
     <w:tbl>
       <w:tblPr>
         <w:tblW w:w="11072" w:type="dxa"/>
-        <w:jc w:val="left"/>
         <w:tblInd w:w="-135" w:type="dxa"/>
         <w:tblBorders>
           <w:top w:val="single" w:sz="8" w:space="0" w:color="000001"/>
@@ -387,16 +490,15 @@
           <w:bottom w:w="100" w:type="dxa"/>
           <w:right w:w="100" w:type="dxa"/>
         </w:tblCellMar>
-        <w:tblLook w:noVBand="1" w:val="04a0" w:noHBand="0" w:lastColumn="0" w:firstColumn="1" w:lastRow="0" w:firstRow="1"/>
+        <w:tblLook w:val="04A0" w:firstRow="1" w:lastRow="0" w:firstColumn="1" w:lastColumn="0" w:noHBand="0" w:noVBand="1"/>
       </w:tblPr>
       <w:tblGrid>
-        <w:gridCol w:w="1708"/>
+        <w:gridCol w:w="1709"/>
         <w:gridCol w:w="3690"/>
         <w:gridCol w:w="2160"/>
         <w:gridCol w:w="3513"/>
       </w:tblGrid>
       <w:tr>
-        <w:trPr/>
         <w:tc>
           <w:tcPr>
             <w:tcW w:w="1708" w:type="dxa"/>
@@ -405,36 +507,32 @@
               <w:left w:val="single" w:sz="8" w:space="0" w:color="000001"/>
               <w:bottom w:val="single" w:sz="8" w:space="0" w:color="000001"/>
               <w:right w:val="single" w:sz="8" w:space="0" w:color="000001"/>
-              <w:insideH w:val="single" w:sz="8" w:space="0" w:color="000001"/>
-              <w:insideV w:val="single" w:sz="8" w:space="0" w:color="000001"/>
             </w:tcBorders>
-            <w:shd w:fill="DDDDDD" w:val="clear"/>
+            <w:shd w:val="clear" w:color="auto" w:fill="DDDDDD"/>
           </w:tcPr>
           <w:p>
             <w:pPr>
-              <w:pStyle w:val="Normal"/>
-              <w:suppressAutoHyphens w:val="false"/>
-              <w:spacing w:lineRule="auto" w:line="240" w:before="0" w:after="0"/>
+              <w:suppressAutoHyphens w:val="0"/>
+              <w:spacing w:after="0" w:line="240" w:lineRule="auto"/>
               <w:jc w:val="center"/>
-              <w:rPr/>
             </w:pPr>
+            <w:proofErr w:type="spellStart"/>
             <w:r>
               <w:rPr>
-                <w:rFonts w:ascii="TH SarabunPSK" w:hAnsi="TH SarabunPSK" w:eastAsia="Times New Roman" w:cs="TH SarabunPSK"/>
-                <w:b/>
+                <w:rFonts w:ascii="TH SarabunPSK" w:eastAsia="Times New Roman" w:hAnsi="TH SarabunPSK" w:cs="TH SarabunPSK"/>
                 <w:b/>
                 <w:bCs/>
                 <w:color w:val="000000"/>
-                <w:sz w:val="32"/>
                 <w:sz w:val="32"/>
                 <w:szCs w:val="32"/>
                 <w:lang w:val="en-GB" w:eastAsia="en-GB"/>
               </w:rPr>
               <w:t>วัน</w:t>
             </w:r>
+            <w:proofErr w:type="spellEnd"/>
             <w:r>
               <w:rPr>
-                <w:rFonts w:eastAsia="Times New Roman" w:cs="TH SarabunPSK" w:ascii="TH SarabunPSK" w:hAnsi="TH SarabunPSK"/>
+                <w:rFonts w:ascii="TH SarabunPSK" w:eastAsia="Times New Roman" w:hAnsi="TH SarabunPSK" w:cs="TH SarabunPSK"/>
                 <w:b/>
                 <w:bCs/>
                 <w:color w:val="000000"/>
@@ -444,23 +542,23 @@
               </w:rPr>
               <w:t>/</w:t>
             </w:r>
+            <w:proofErr w:type="spellStart"/>
             <w:r>
               <w:rPr>
-                <w:rFonts w:ascii="TH SarabunPSK" w:hAnsi="TH SarabunPSK" w:eastAsia="Times New Roman" w:cs="TH SarabunPSK"/>
-                <w:b/>
+                <w:rFonts w:ascii="TH SarabunPSK" w:eastAsia="Times New Roman" w:hAnsi="TH SarabunPSK" w:cs="TH SarabunPSK"/>
                 <w:b/>
                 <w:bCs/>
                 <w:color w:val="000000"/>
-                <w:sz w:val="32"/>
                 <w:sz w:val="32"/>
                 <w:szCs w:val="32"/>
                 <w:lang w:val="en-GB" w:eastAsia="en-GB"/>
               </w:rPr>
               <w:t>เดือน</w:t>
             </w:r>
+            <w:proofErr w:type="spellEnd"/>
             <w:r>
               <w:rPr>
-                <w:rFonts w:eastAsia="Times New Roman" w:cs="TH SarabunPSK" w:ascii="TH SarabunPSK" w:hAnsi="TH SarabunPSK"/>
+                <w:rFonts w:ascii="TH SarabunPSK" w:eastAsia="Times New Roman" w:hAnsi="TH SarabunPSK" w:cs="TH SarabunPSK"/>
                 <w:b/>
                 <w:bCs/>
                 <w:color w:val="000000"/>
@@ -470,30 +568,28 @@
               </w:rPr>
               <w:t>/</w:t>
             </w:r>
+            <w:proofErr w:type="spellStart"/>
             <w:r>
               <w:rPr>
-                <w:rFonts w:ascii="TH SarabunPSK" w:hAnsi="TH SarabunPSK" w:eastAsia="Times New Roman" w:cs="TH SarabunPSK"/>
-                <w:b/>
+                <w:rFonts w:ascii="TH SarabunPSK" w:eastAsia="Times New Roman" w:hAnsi="TH SarabunPSK" w:cs="TH SarabunPSK"/>
                 <w:b/>
                 <w:bCs/>
                 <w:color w:val="000000"/>
-                <w:sz w:val="32"/>
                 <w:sz w:val="32"/>
                 <w:szCs w:val="32"/>
                 <w:lang w:val="en-GB" w:eastAsia="en-GB"/>
               </w:rPr>
               <w:t>ปี</w:t>
             </w:r>
+            <w:proofErr w:type="spellEnd"/>
           </w:p>
           <w:p>
             <w:pPr>
-              <w:pStyle w:val="Normal"/>
-              <w:suppressAutoHyphens w:val="false"/>
-              <w:spacing w:lineRule="auto" w:line="240" w:before="0" w:after="0"/>
+              <w:suppressAutoHyphens w:val="0"/>
+              <w:spacing w:after="0" w:line="240" w:lineRule="auto"/>
               <w:jc w:val="center"/>
               <w:rPr>
-                <w:rFonts w:ascii="TH SarabunPSK" w:hAnsi="TH SarabunPSK" w:eastAsia="Times New Roman" w:cs="TH SarabunPSK"/>
-                <w:b/>
+                <w:rFonts w:ascii="TH SarabunPSK" w:eastAsia="Times New Roman" w:hAnsi="TH SarabunPSK" w:cs="TH SarabunPSK"/>
                 <w:b/>
                 <w:bCs/>
                 <w:color w:val="FF0000"/>
@@ -502,20 +598,20 @@
                 <w:lang w:eastAsia="en-GB"/>
               </w:rPr>
             </w:pPr>
+            <w:proofErr w:type="spellStart"/>
             <w:r>
               <w:rPr>
-                <w:rFonts w:ascii="TH SarabunPSK" w:hAnsi="TH SarabunPSK" w:eastAsia="Times New Roman" w:cs="TH SarabunPSK"/>
-                <w:b/>
+                <w:rFonts w:ascii="TH SarabunPSK" w:eastAsia="Times New Roman" w:hAnsi="TH SarabunPSK" w:cs="TH SarabunPSK"/>
                 <w:b/>
                 <w:bCs/>
                 <w:color w:val="000000"/>
-                <w:sz w:val="32"/>
                 <w:sz w:val="32"/>
                 <w:szCs w:val="32"/>
                 <w:lang w:val="en-GB" w:eastAsia="en-GB"/>
               </w:rPr>
               <w:t>ที่ดำเนินการ</w:t>
             </w:r>
+            <w:proofErr w:type="spellEnd"/>
           </w:p>
         </w:tc>
         <w:tc>
@@ -526,35 +622,29 @@
               <w:left w:val="single" w:sz="8" w:space="0" w:color="000001"/>
               <w:bottom w:val="single" w:sz="8" w:space="0" w:color="000001"/>
               <w:right w:val="single" w:sz="8" w:space="0" w:color="000001"/>
-              <w:insideH w:val="single" w:sz="8" w:space="0" w:color="000001"/>
-              <w:insideV w:val="single" w:sz="8" w:space="0" w:color="000001"/>
             </w:tcBorders>
-            <w:shd w:fill="DDDDDD" w:val="clear"/>
+            <w:shd w:val="clear" w:color="auto" w:fill="DDDDDD"/>
           </w:tcPr>
           <w:p>
             <w:pPr>
-              <w:pStyle w:val="Normal"/>
-              <w:suppressAutoHyphens w:val="false"/>
-              <w:spacing w:lineRule="auto" w:line="240" w:before="0" w:after="0"/>
+              <w:suppressAutoHyphens w:val="0"/>
+              <w:spacing w:after="0" w:line="240" w:lineRule="auto"/>
               <w:jc w:val="center"/>
-              <w:rPr/>
             </w:pPr>
-            <w:bookmarkStart w:id="3" w:name="_GoBack"/>
-            <w:bookmarkEnd w:id="3"/>
+            <w:proofErr w:type="spellStart"/>
             <w:r>
               <w:rPr>
-                <w:rFonts w:ascii="TH SarabunPSK" w:hAnsi="TH SarabunPSK" w:eastAsia="Times New Roman" w:cs="TH SarabunPSK"/>
-                <w:b/>
+                <w:rFonts w:ascii="TH SarabunPSK" w:eastAsia="Times New Roman" w:hAnsi="TH SarabunPSK" w:cs="TH SarabunPSK"/>
                 <w:b/>
                 <w:bCs/>
                 <w:color w:val="000000"/>
-                <w:sz w:val="32"/>
                 <w:sz w:val="32"/>
                 <w:szCs w:val="32"/>
                 <w:lang w:val="en-GB" w:eastAsia="en-GB"/>
               </w:rPr>
               <w:t>กิจกรรม</w:t>
             </w:r>
+            <w:proofErr w:type="spellEnd"/>
           </w:p>
         </w:tc>
         <w:tc>
@@ -565,56 +655,50 @@
               <w:left w:val="single" w:sz="8" w:space="0" w:color="000001"/>
               <w:bottom w:val="single" w:sz="8" w:space="0" w:color="000001"/>
               <w:right w:val="single" w:sz="8" w:space="0" w:color="000001"/>
-              <w:insideH w:val="single" w:sz="8" w:space="0" w:color="000001"/>
-              <w:insideV w:val="single" w:sz="8" w:space="0" w:color="000001"/>
             </w:tcBorders>
-            <w:shd w:fill="DDDDDD" w:val="clear"/>
+            <w:shd w:val="clear" w:color="auto" w:fill="DDDDDD"/>
           </w:tcPr>
           <w:p>
             <w:pPr>
-              <w:pStyle w:val="Normal"/>
-              <w:suppressAutoHyphens w:val="false"/>
-              <w:spacing w:lineRule="auto" w:line="240" w:before="0" w:after="0"/>
+              <w:suppressAutoHyphens w:val="0"/>
+              <w:spacing w:after="0" w:line="240" w:lineRule="auto"/>
               <w:jc w:val="center"/>
-              <w:rPr/>
             </w:pPr>
+            <w:proofErr w:type="spellStart"/>
             <w:r>
               <w:rPr>
-                <w:rFonts w:ascii="TH SarabunPSK" w:hAnsi="TH SarabunPSK" w:eastAsia="Times New Roman" w:cs="TH SarabunPSK"/>
-                <w:b/>
+                <w:rFonts w:ascii="TH SarabunPSK" w:eastAsia="Times New Roman" w:hAnsi="TH SarabunPSK" w:cs="TH SarabunPSK"/>
                 <w:b/>
                 <w:bCs/>
                 <w:color w:val="000000"/>
-                <w:sz w:val="32"/>
                 <w:sz w:val="32"/>
                 <w:szCs w:val="32"/>
                 <w:lang w:val="en-GB" w:eastAsia="en-GB"/>
               </w:rPr>
               <w:t>สถานที่</w:t>
             </w:r>
+            <w:proofErr w:type="spellEnd"/>
           </w:p>
           <w:p>
             <w:pPr>
-              <w:pStyle w:val="Normal"/>
-              <w:suppressAutoHyphens w:val="false"/>
-              <w:spacing w:lineRule="auto" w:line="240" w:before="0" w:after="0"/>
+              <w:suppressAutoHyphens w:val="0"/>
+              <w:spacing w:after="0" w:line="240" w:lineRule="auto"/>
               <w:jc w:val="center"/>
-              <w:rPr/>
             </w:pPr>
+            <w:proofErr w:type="spellStart"/>
             <w:r>
               <w:rPr>
-                <w:rFonts w:ascii="TH SarabunPSK" w:hAnsi="TH SarabunPSK" w:eastAsia="Times New Roman" w:cs="TH SarabunPSK"/>
-                <w:b/>
+                <w:rFonts w:ascii="TH SarabunPSK" w:eastAsia="Times New Roman" w:hAnsi="TH SarabunPSK" w:cs="TH SarabunPSK"/>
                 <w:b/>
                 <w:bCs/>
                 <w:color w:val="000000"/>
-                <w:sz w:val="32"/>
                 <w:sz w:val="32"/>
                 <w:szCs w:val="32"/>
                 <w:lang w:val="en-GB" w:eastAsia="en-GB"/>
               </w:rPr>
               <w:t>ดำเนินโครงการ</w:t>
             </w:r>
+            <w:proofErr w:type="spellEnd"/>
           </w:p>
         </w:tc>
         <w:tc>
@@ -625,38 +709,33 @@
               <w:left w:val="single" w:sz="8" w:space="0" w:color="000001"/>
               <w:bottom w:val="single" w:sz="8" w:space="0" w:color="000001"/>
               <w:right w:val="single" w:sz="8" w:space="0" w:color="000001"/>
-              <w:insideH w:val="single" w:sz="8" w:space="0" w:color="000001"/>
-              <w:insideV w:val="single" w:sz="8" w:space="0" w:color="000001"/>
             </w:tcBorders>
-            <w:shd w:fill="DDDDDD" w:val="clear"/>
+            <w:shd w:val="clear" w:color="auto" w:fill="DDDDDD"/>
           </w:tcPr>
           <w:p>
             <w:pPr>
-              <w:pStyle w:val="Normal"/>
-              <w:suppressAutoHyphens w:val="false"/>
-              <w:spacing w:lineRule="auto" w:line="240" w:before="0" w:after="0"/>
+              <w:suppressAutoHyphens w:val="0"/>
+              <w:spacing w:after="0" w:line="240" w:lineRule="auto"/>
               <w:jc w:val="center"/>
-              <w:rPr/>
             </w:pPr>
+            <w:proofErr w:type="spellStart"/>
             <w:r>
               <w:rPr>
-                <w:rFonts w:ascii="TH SarabunPSK" w:hAnsi="TH SarabunPSK" w:eastAsia="Times New Roman" w:cs="TH SarabunPSK"/>
-                <w:b/>
+                <w:rFonts w:ascii="TH SarabunPSK" w:eastAsia="Times New Roman" w:hAnsi="TH SarabunPSK" w:cs="TH SarabunPSK"/>
                 <w:b/>
                 <w:bCs/>
                 <w:color w:val="000000"/>
-                <w:sz w:val="32"/>
                 <w:sz w:val="32"/>
                 <w:szCs w:val="32"/>
                 <w:lang w:val="en-GB" w:eastAsia="en-GB"/>
               </w:rPr>
               <w:t>หมายเหตุ</w:t>
             </w:r>
+            <w:proofErr w:type="spellEnd"/>
           </w:p>
         </w:tc>
       </w:tr>
       <w:tr>
-        <w:trPr/>
         <w:tc>
           <w:tcPr>
             <w:tcW w:w="1708" w:type="dxa"/>
@@ -665,32 +744,28 @@
               <w:left w:val="single" w:sz="8" w:space="0" w:color="000001"/>
               <w:bottom w:val="single" w:sz="8" w:space="0" w:color="000001"/>
               <w:right w:val="single" w:sz="8" w:space="0" w:color="000001"/>
-              <w:insideH w:val="single" w:sz="8" w:space="0" w:color="000001"/>
-              <w:insideV w:val="single" w:sz="8" w:space="0" w:color="000001"/>
             </w:tcBorders>
-            <w:shd w:fill="auto" w:val="clear"/>
+            <w:shd w:val="clear" w:color="auto" w:fill="auto"/>
           </w:tcPr>
           <w:p>
             <w:pPr>
-              <w:pStyle w:val="Normal"/>
-              <w:suppressAutoHyphens w:val="false"/>
-              <w:spacing w:lineRule="auto" w:line="240" w:before="0" w:after="0"/>
+              <w:suppressAutoHyphens w:val="0"/>
+              <w:spacing w:after="0" w:line="240" w:lineRule="auto"/>
               <w:jc w:val="center"/>
-              <w:rPr/>
             </w:pPr>
-            <w:bookmarkStart w:id="4" w:name="__DdeLink__317_2892916681"/>
+            <w:bookmarkStart w:id="5" w:name="__DdeLink__317_2892916681"/>
             <w:r>
               <w:rPr>
-                <w:rFonts w:cs="TH SarabunPSK" w:ascii="TH SarabunPSK" w:hAnsi="TH SarabunPSK"/>
+                <w:rFonts w:ascii="TH SarabunPSK" w:hAnsi="TH SarabunPSK" w:cs="TH SarabunPSK"/>
                 <w:sz w:val="18"/>
                 <w:szCs w:val="18"/>
               </w:rPr>
               <w:t>{#images}</w:t>
             </w:r>
-            <w:bookmarkEnd w:id="4"/>
+            <w:bookmarkEnd w:id="5"/>
             <w:r>
               <w:rPr>
-                <w:rFonts w:cs="TH SarabunPSK" w:ascii="TH SarabunPSK" w:hAnsi="TH SarabunPSK"/>
+                <w:rFonts w:ascii="TH SarabunPSK" w:hAnsi="TH SarabunPSK" w:cs="TH SarabunPSK"/>
                 <w:sz w:val="32"/>
                 <w:szCs w:val="32"/>
               </w:rPr>
@@ -706,21 +781,17 @@
               <w:left w:val="single" w:sz="8" w:space="0" w:color="000001"/>
               <w:bottom w:val="single" w:sz="8" w:space="0" w:color="000001"/>
               <w:right w:val="single" w:sz="8" w:space="0" w:color="000001"/>
-              <w:insideH w:val="single" w:sz="8" w:space="0" w:color="000001"/>
-              <w:insideV w:val="single" w:sz="8" w:space="0" w:color="000001"/>
             </w:tcBorders>
-            <w:shd w:fill="auto" w:val="clear"/>
+            <w:shd w:val="clear" w:color="auto" w:fill="auto"/>
           </w:tcPr>
           <w:p>
             <w:pPr>
-              <w:pStyle w:val="Normal"/>
-              <w:suppressAutoHyphens w:val="false"/>
-              <w:spacing w:lineRule="auto" w:line="240" w:before="0" w:after="0"/>
-              <w:rPr/>
+              <w:suppressAutoHyphens w:val="0"/>
+              <w:spacing w:after="0" w:line="240" w:lineRule="auto"/>
             </w:pPr>
             <w:r>
               <w:rPr>
-                <w:rFonts w:cs="TH SarabunPSK" w:ascii="TH SarabunPSK" w:hAnsi="TH SarabunPSK"/>
+                <w:rFonts w:ascii="TH SarabunPSK" w:hAnsi="TH SarabunPSK" w:cs="TH SarabunPSK"/>
                 <w:sz w:val="32"/>
                 <w:szCs w:val="32"/>
               </w:rPr>
@@ -736,21 +807,17 @@
               <w:left w:val="single" w:sz="8" w:space="0" w:color="000001"/>
               <w:bottom w:val="single" w:sz="8" w:space="0" w:color="000001"/>
               <w:right w:val="single" w:sz="8" w:space="0" w:color="000001"/>
-              <w:insideH w:val="single" w:sz="8" w:space="0" w:color="000001"/>
-              <w:insideV w:val="single" w:sz="8" w:space="0" w:color="000001"/>
             </w:tcBorders>
-            <w:shd w:fill="auto" w:val="clear"/>
+            <w:shd w:val="clear" w:color="auto" w:fill="auto"/>
           </w:tcPr>
           <w:p>
             <w:pPr>
-              <w:pStyle w:val="Normal"/>
-              <w:suppressAutoHyphens w:val="false"/>
-              <w:spacing w:lineRule="auto" w:line="240" w:before="0" w:after="0"/>
-              <w:rPr/>
+              <w:suppressAutoHyphens w:val="0"/>
+              <w:spacing w:after="0" w:line="240" w:lineRule="auto"/>
             </w:pPr>
             <w:r>
               <w:rPr>
-                <w:rFonts w:cs="TH SarabunPSK" w:ascii="TH SarabunPSK" w:hAnsi="TH SarabunPSK"/>
+                <w:rFonts w:ascii="TH SarabunPSK" w:hAnsi="TH SarabunPSK" w:cs="TH SarabunPSK"/>
                 <w:sz w:val="32"/>
                 <w:szCs w:val="32"/>
               </w:rPr>
@@ -766,26 +833,22 @@
               <w:left w:val="single" w:sz="8" w:space="0" w:color="000001"/>
               <w:bottom w:val="single" w:sz="8" w:space="0" w:color="000001"/>
               <w:right w:val="single" w:sz="8" w:space="0" w:color="000001"/>
-              <w:insideH w:val="single" w:sz="8" w:space="0" w:color="000001"/>
-              <w:insideV w:val="single" w:sz="8" w:space="0" w:color="000001"/>
             </w:tcBorders>
-            <w:shd w:fill="auto" w:val="clear"/>
+            <w:shd w:val="clear" w:color="auto" w:fill="auto"/>
           </w:tcPr>
           <w:p>
             <w:pPr>
-              <w:pStyle w:val="Normal"/>
               <w:tabs>
-                <w:tab w:val="left" w:pos="360" w:leader="none"/>
-                <w:tab w:val="left" w:pos="5760" w:leader="none"/>
+                <w:tab w:val="left" w:pos="360"/>
+                <w:tab w:val="left" w:pos="5760"/>
               </w:tabs>
-              <w:suppressAutoHyphens w:val="false"/>
-              <w:spacing w:lineRule="auto" w:line="240" w:before="0" w:after="0"/>
+              <w:suppressAutoHyphens w:val="0"/>
+              <w:spacing w:after="0" w:line="240" w:lineRule="auto"/>
               <w:jc w:val="center"/>
-              <w:rPr/>
             </w:pPr>
             <w:r>
               <w:rPr>
-                <w:rFonts w:cs="TH SarabunPSK" w:ascii="TH SarabunPSK" w:hAnsi="TH SarabunPSK"/>
+                <w:rFonts w:ascii="TH SarabunPSK" w:hAnsi="TH SarabunPSK" w:cs="TH SarabunPSK"/>
                 <w:sz w:val="32"/>
                 <w:szCs w:val="32"/>
               </w:rPr>
@@ -793,7 +856,7 @@
             </w:r>
             <w:r>
               <w:rPr>
-                <w:rFonts w:cs="TH SarabunPSK" w:ascii="TH SarabunPSK" w:hAnsi="TH SarabunPSK"/>
+                <w:rFonts w:ascii="TH SarabunPSK" w:hAnsi="TH SarabunPSK" w:cs="TH SarabunPSK"/>
                 <w:sz w:val="18"/>
                 <w:szCs w:val="18"/>
               </w:rPr>
@@ -805,13 +868,11 @@
     </w:tbl>
     <w:p>
       <w:pPr>
-        <w:pStyle w:val="Normal"/>
         <w:tabs>
-          <w:tab w:val="left" w:pos="720" w:leader="none"/>
+          <w:tab w:val="left" w:pos="720"/>
         </w:tabs>
         <w:rPr>
           <w:rFonts w:ascii="TH SarabunPSK" w:hAnsi="TH SarabunPSK" w:cs="TH SarabunPSK"/>
-          <w:b/>
           <w:b/>
           <w:bCs/>
           <w:sz w:val="32"/>
@@ -819,297 +880,501 @@
         </w:rPr>
       </w:pPr>
       <w:r>
-        <w:rPr>
-          <w:rFonts w:cs="TH SarabunPSK" w:ascii="TH SarabunPSK" w:hAnsi="TH SarabunPSK"/>
-          <w:b/>
-          <w:bCs/>
-          <w:sz w:val="32"/>
-          <w:szCs w:val="32"/>
-        </w:rPr>
-      </w:r>
-      <w:r>
         <w:br w:type="page"/>
       </w:r>
     </w:p>
     <w:p>
-      <w:pPr>
-        <w:pStyle w:val="Normal"/>
-        <w:spacing w:before="0" w:after="200"/>
-        <w:rPr/>
-      </w:pPr>
       <w:r>
         <w:rPr>
-          <w:rFonts w:cs="TH SarabunPSK" w:ascii="TH SarabunPSK" w:hAnsi="TH SarabunPSK"/>
+          <w:rFonts w:ascii="TH SarabunPSK" w:hAnsi="TH SarabunPSK" w:cs="TH SarabunPSK"/>
           <w:sz w:val="18"/>
           <w:szCs w:val="18"/>
         </w:rPr>
+        <w:lastRenderedPageBreak/>
         <w:t>{/pages}</w:t>
       </w:r>
     </w:p>
     <w:sectPr>
-      <w:type w:val="nextPage"/>
       <w:pgSz w:w="12240" w:h="15840"/>
-      <w:pgMar w:left="720" w:right="720" w:header="0" w:top="0" w:footer="0" w:bottom="720" w:gutter="0"/>
-      <w:pgNumType w:fmt="decimal"/>
-      <w:formProt w:val="false"/>
-      <w:textDirection w:val="lrTb"/>
-      <w:docGrid w:type="default" w:linePitch="360" w:charSpace="0"/>
+      <w:pgMar w:top="0" w:right="720" w:bottom="720" w:left="720" w:header="0" w:footer="0" w:gutter="0"/>
+      <w:cols w:space="720"/>
+      <w:formProt w:val="0"/>
+      <w:docGrid w:linePitch="360"/>
     </w:sectPr>
   </w:body>
 </w:document>
 </file>
 
 <file path=word/styles.xml><?xml version="1.0" encoding="utf-8"?>
-<w:styles xmlns:w="http://schemas.openxmlformats.org/wordprocessingml/2006/main" xmlns:w14="http://schemas.microsoft.com/office/word/2010/wordml" xmlns:mc="http://schemas.openxmlformats.org/markup-compatibility/2006" mc:Ignorable="w14">
+<w:styles xmlns:mc="http://schemas.openxmlformats.org/markup-compatibility/2006" xmlns:r="http://schemas.openxmlformats.org/officeDocument/2006/relationships" xmlns:w="http://schemas.openxmlformats.org/wordprocessingml/2006/main" xmlns:w14="http://schemas.microsoft.com/office/word/2010/wordml" xmlns:w15="http://schemas.microsoft.com/office/word/2012/wordml" xmlns:w16cid="http://schemas.microsoft.com/office/word/2016/wordml/cid" xmlns:w16se="http://schemas.microsoft.com/office/word/2015/wordml/symex" mc:Ignorable="w14 w15 w16se w16cid">
   <w:docDefaults>
     <w:rPrDefault>
       <w:rPr>
-        <w:rFonts w:ascii="Calibri" w:hAnsi="Calibri" w:eastAsia="Calibri" w:cs="Cordia New"/>
+        <w:rFonts w:ascii="Calibri" w:eastAsia="Calibri" w:hAnsi="Calibri" w:cs="Cordia New"/>
         <w:lang w:val="en-US" w:eastAsia="en-US" w:bidi="th-TH"/>
       </w:rPr>
     </w:rPrDefault>
-    <w:pPrDefault>
-      <w:pPr/>
-    </w:pPrDefault>
+    <w:pPrDefault/>
   </w:docDefaults>
-  <w:latentStyles w:defLockedState="0" w:defUIPriority="99" w:defSemiHidden="1" w:defUnhideWhenUsed="1" w:defQFormat="0" w:count="267">
-    <w:lsdException w:name="Normal" w:uiPriority="0" w:semiHidden="0" w:unhideWhenUsed="0" w:qFormat="1"/>
-    <w:lsdException w:name="heading 1" w:uiPriority="9" w:semiHidden="0" w:unhideWhenUsed="0" w:qFormat="1"/>
-    <w:lsdException w:name="heading 2" w:uiPriority="9" w:qFormat="1"/>
-    <w:lsdException w:name="heading 3" w:uiPriority="9" w:qFormat="1"/>
-    <w:lsdException w:name="heading 4" w:uiPriority="9" w:qFormat="1"/>
-    <w:lsdException w:name="heading 5" w:uiPriority="9" w:qFormat="1"/>
-    <w:lsdException w:name="heading 6" w:uiPriority="9" w:qFormat="1"/>
-    <w:lsdException w:name="heading 7" w:uiPriority="9" w:qFormat="1"/>
-    <w:lsdException w:name="heading 8" w:uiPriority="9" w:qFormat="1"/>
-    <w:lsdException w:name="heading 9" w:uiPriority="9" w:qFormat="1"/>
-    <w:lsdException w:name="toc 1" w:uiPriority="39"/>
-    <w:lsdException w:name="toc 2" w:uiPriority="39"/>
-    <w:lsdException w:name="toc 3" w:uiPriority="39"/>
-    <w:lsdException w:name="toc 4" w:uiPriority="39"/>
-    <w:lsdException w:name="toc 5" w:uiPriority="39"/>
-    <w:lsdException w:name="toc 6" w:uiPriority="39"/>
-    <w:lsdException w:name="toc 7" w:uiPriority="39"/>
-    <w:lsdException w:name="toc 8" w:uiPriority="39"/>
-    <w:lsdException w:name="toc 9" w:uiPriority="39"/>
-    <w:lsdException w:name="caption" w:uiPriority="35" w:qFormat="1"/>
-    <w:lsdException w:name="Title" w:uiPriority="10" w:semiHidden="0" w:unhideWhenUsed="0" w:qFormat="1"/>
-    <w:lsdException w:name="Default Paragraph Font" w:uiPriority="1"/>
-    <w:lsdException w:name="Subtitle" w:uiPriority="11" w:semiHidden="0" w:unhideWhenUsed="0" w:qFormat="1"/>
-    <w:lsdException w:name="Strong" w:uiPriority="22" w:semiHidden="0" w:unhideWhenUsed="0" w:qFormat="1"/>
-    <w:lsdException w:name="Emphasis" w:uiPriority="20" w:semiHidden="0" w:unhideWhenUsed="0" w:qFormat="1"/>
-    <w:lsdException w:name="Table Grid" w:uiPriority="59" w:semiHidden="0" w:unhideWhenUsed="0"/>
-    <w:lsdException w:name="Placeholder Text" w:unhideWhenUsed="0"/>
-    <w:lsdException w:name="No Spacing" w:uiPriority="1" w:semiHidden="0" w:unhideWhenUsed="0" w:qFormat="1"/>
-    <w:lsdException w:name="Light Shading" w:uiPriority="60" w:semiHidden="0" w:unhideWhenUsed="0"/>
-    <w:lsdException w:name="Light List" w:uiPriority="61" w:semiHidden="0" w:unhideWhenUsed="0"/>
-    <w:lsdException w:name="Light Grid" w:uiPriority="62" w:semiHidden="0" w:unhideWhenUsed="0"/>
-    <w:lsdException w:name="Medium Shading 1" w:uiPriority="63" w:semiHidden="0" w:unhideWhenUsed="0"/>
-    <w:lsdException w:name="Medium Shading 2" w:uiPriority="64" w:semiHidden="0" w:unhideWhenUsed="0"/>
-    <w:lsdException w:name="Medium List 1" w:uiPriority="65" w:semiHidden="0" w:unhideWhenUsed="0"/>
-    <w:lsdException w:name="Medium List 2" w:uiPriority="66" w:semiHidden="0" w:unhideWhenUsed="0"/>
-    <w:lsdException w:name="Medium Grid 1" w:uiPriority="67" w:semiHidden="0" w:unhideWhenUsed="0"/>
-    <w:lsdException w:name="Medium Grid 2" w:uiPriority="68" w:semiHidden="0" w:unhideWhenUsed="0"/>
-    <w:lsdException w:name="Medium Grid 3" w:uiPriority="69" w:semiHidden="0" w:unhideWhenUsed="0"/>
-    <w:lsdException w:name="Dark List" w:uiPriority="70" w:semiHidden="0" w:unhideWhenUsed="0"/>
-    <w:lsdException w:name="Colorful Shading" w:uiPriority="71" w:semiHidden="0" w:unhideWhenUsed="0"/>
-    <w:lsdException w:name="Colorful List" w:uiPriority="72" w:semiHidden="0" w:unhideWhenUsed="0"/>
-    <w:lsdException w:name="Colorful Grid" w:uiPriority="73" w:semiHidden="0" w:unhideWhenUsed="0"/>
-    <w:lsdException w:name="Light Shading Accent 1" w:uiPriority="60" w:semiHidden="0" w:unhideWhenUsed="0"/>
-    <w:lsdException w:name="Light List Accent 1" w:uiPriority="61" w:semiHidden="0" w:unhideWhenUsed="0"/>
-    <w:lsdException w:name="Light Grid Accent 1" w:uiPriority="62" w:semiHidden="0" w:unhideWhenUsed="0"/>
-    <w:lsdException w:name="Medium Shading 1 Accent 1" w:uiPriority="63" w:semiHidden="0" w:unhideWhenUsed="0"/>
-    <w:lsdException w:name="Medium Shading 2 Accent 1" w:uiPriority="64" w:semiHidden="0" w:unhideWhenUsed="0"/>
-    <w:lsdException w:name="Medium List 1 Accent 1" w:uiPriority="65" w:semiHidden="0" w:unhideWhenUsed="0"/>
-    <w:lsdException w:name="Revision" w:unhideWhenUsed="0"/>
-    <w:lsdException w:name="List Paragraph" w:uiPriority="34" w:semiHidden="0" w:unhideWhenUsed="0" w:qFormat="1"/>
-    <w:lsdException w:name="Quote" w:uiPriority="29" w:semiHidden="0" w:unhideWhenUsed="0" w:qFormat="1"/>
-    <w:lsdException w:name="Intense Quote" w:uiPriority="30" w:semiHidden="0" w:unhideWhenUsed="0" w:qFormat="1"/>
-    <w:lsdException w:name="Medium List 2 Accent 1" w:uiPriority="66" w:semiHidden="0" w:unhideWhenUsed="0"/>
-    <w:lsdException w:name="Medium Grid 1 Accent 1" w:uiPriority="67" w:semiHidden="0" w:unhideWhenUsed="0"/>
-    <w:lsdException w:name="Medium Grid 2 Accent 1" w:uiPriority="68" w:semiHidden="0" w:unhideWhenUsed="0"/>
-    <w:lsdException w:name="Medium Grid 3 Accent 1" w:uiPriority="69" w:semiHidden="0" w:unhideWhenUsed="0"/>
-    <w:lsdException w:name="Dark List Accent 1" w:uiPriority="70" w:semiHidden="0" w:unhideWhenUsed="0"/>
-    <w:lsdException w:name="Colorful Shading Accent 1" w:uiPriority="71" w:semiHidden="0" w:unhideWhenUsed="0"/>
-    <w:lsdException w:name="Colorful List Accent 1" w:uiPriority="72" w:semiHidden="0" w:unhideWhenUsed="0"/>
-    <w:lsdException w:name="Colorful Grid Accent 1" w:uiPriority="73" w:semiHidden="0" w:unhideWhenUsed="0"/>
-    <w:lsdException w:name="Light Shading Accent 2" w:uiPriority="60" w:semiHidden="0" w:unhideWhenUsed="0"/>
-    <w:lsdException w:name="Light List Accent 2" w:uiPriority="61" w:semiHidden="0" w:unhideWhenUsed="0"/>
-    <w:lsdException w:name="Light Grid Accent 2" w:uiPriority="62" w:semiHidden="0" w:unhideWhenUsed="0"/>
-    <w:lsdException w:name="Medium Shading 1 Accent 2" w:uiPriority="63" w:semiHidden="0" w:unhideWhenUsed="0"/>
-    <w:lsdException w:name="Medium Shading 2 Accent 2" w:uiPriority="64" w:semiHidden="0" w:unhideWhenUsed="0"/>
-    <w:lsdException w:name="Medium List 1 Accent 2" w:uiPriority="65" w:semiHidden="0" w:unhideWhenUsed="0"/>
-    <w:lsdException w:name="Medium List 2 Accent 2" w:uiPriority="66" w:semiHidden="0" w:unhideWhenUsed="0"/>
-    <w:lsdException w:name="Medium Grid 1 Accent 2" w:uiPriority="67" w:semiHidden="0" w:unhideWhenUsed="0"/>
-    <w:lsdException w:name="Medium Grid 2 Accent 2" w:uiPriority="68" w:semiHidden="0" w:unhideWhenUsed="0"/>
-    <w:lsdException w:name="Medium Grid 3 Accent 2" w:uiPriority="69" w:semiHidden="0" w:unhideWhenUsed="0"/>
-    <w:lsdException w:name="Dark List Accent 2" w:uiPriority="70" w:semiHidden="0" w:unhideWhenUsed="0"/>
-    <w:lsdException w:name="Colorful Shading Accent 2" w:uiPriority="71" w:semiHidden="0" w:unhideWhenUsed="0"/>
-    <w:lsdException w:name="Colorful List Accent 2" w:uiPriority="72" w:semiHidden="0" w:unhideWhenUsed="0"/>
-    <w:lsdException w:name="Colorful Grid Accent 2" w:uiPriority="73" w:semiHidden="0" w:unhideWhenUsed="0"/>
-    <w:lsdException w:name="Light Shading Accent 3" w:uiPriority="60" w:semiHidden="0" w:unhideWhenUsed="0"/>
-    <w:lsdException w:name="Light List Accent 3" w:uiPriority="61" w:semiHidden="0" w:unhideWhenUsed="0"/>
-    <w:lsdException w:name="Light Grid Accent 3" w:uiPriority="62" w:semiHidden="0" w:unhideWhenUsed="0"/>
-    <w:lsdException w:name="Medium Shading 1 Accent 3" w:uiPriority="63" w:semiHidden="0" w:unhideWhenUsed="0"/>
-    <w:lsdException w:name="Medium Shading 2 Accent 3" w:uiPriority="64" w:semiHidden="0" w:unhideWhenUsed="0"/>
-    <w:lsdException w:name="Medium List 1 Accent 3" w:uiPriority="65" w:semiHidden="0" w:unhideWhenUsed="0"/>
-    <w:lsdException w:name="Medium List 2 Accent 3" w:uiPriority="66" w:semiHidden="0" w:unhideWhenUsed="0"/>
-    <w:lsdException w:name="Medium Grid 1 Accent 3" w:uiPriority="67" w:semiHidden="0" w:unhideWhenUsed="0"/>
-    <w:lsdException w:name="Medium Grid 2 Accent 3" w:uiPriority="68" w:semiHidden="0" w:unhideWhenUsed="0"/>
-    <w:lsdException w:name="Medium Grid 3 Accent 3" w:uiPriority="69" w:semiHidden="0" w:unhideWhenUsed="0"/>
-    <w:lsdException w:name="Dark List Accent 3" w:uiPriority="70" w:semiHidden="0" w:unhideWhenUsed="0"/>
-    <w:lsdException w:name="Colorful Shading Accent 3" w:uiPriority="71" w:semiHidden="0" w:unhideWhenUsed="0"/>
-    <w:lsdException w:name="Colorful List Accent 3" w:uiPriority="72" w:semiHidden="0" w:unhideWhenUsed="0"/>
-    <w:lsdException w:name="Colorful Grid Accent 3" w:uiPriority="73" w:semiHidden="0" w:unhideWhenUsed="0"/>
-    <w:lsdException w:name="Light Shading Accent 4" w:uiPriority="60" w:semiHidden="0" w:unhideWhenUsed="0"/>
-    <w:lsdException w:name="Light List Accent 4" w:uiPriority="61" w:semiHidden="0" w:unhideWhenUsed="0"/>
-    <w:lsdException w:name="Light Grid Accent 4" w:uiPriority="62" w:semiHidden="0" w:unhideWhenUsed="0"/>
-    <w:lsdException w:name="Medium Shading 1 Accent 4" w:uiPriority="63" w:semiHidden="0" w:unhideWhenUsed="0"/>
-    <w:lsdException w:name="Medium Shading 2 Accent 4" w:uiPriority="64" w:semiHidden="0" w:unhideWhenUsed="0"/>
-    <w:lsdException w:name="Medium List 1 Accent 4" w:uiPriority="65" w:semiHidden="0" w:unhideWhenUsed="0"/>
-    <w:lsdException w:name="Medium List 2 Accent 4" w:uiPriority="66" w:semiHidden="0" w:unhideWhenUsed="0"/>
-    <w:lsdException w:name="Medium Grid 1 Accent 4" w:uiPriority="67" w:semiHidden="0" w:unhideWhenUsed="0"/>
-    <w:lsdException w:name="Medium Grid 2 Accent 4" w:uiPriority="68" w:semiHidden="0" w:unhideWhenUsed="0"/>
-    <w:lsdException w:name="Medium Grid 3 Accent 4" w:uiPriority="69" w:semiHidden="0" w:unhideWhenUsed="0"/>
-    <w:lsdException w:name="Dark List Accent 4" w:uiPriority="70" w:semiHidden="0" w:unhideWhenUsed="0"/>
-    <w:lsdException w:name="Colorful Shading Accent 4" w:uiPriority="71" w:semiHidden="0" w:unhideWhenUsed="0"/>
-    <w:lsdException w:name="Colorful List Accent 4" w:uiPriority="72" w:semiHidden="0" w:unhideWhenUsed="0"/>
-    <w:lsdException w:name="Colorful Grid Accent 4" w:uiPriority="73" w:semiHidden="0" w:unhideWhenUsed="0"/>
-    <w:lsdException w:name="Light Shading Accent 5" w:uiPriority="60" w:semiHidden="0" w:unhideWhenUsed="0"/>
-    <w:lsdException w:name="Light List Accent 5" w:uiPriority="61" w:semiHidden="0" w:unhideWhenUsed="0"/>
-    <w:lsdException w:name="Light Grid Accent 5" w:uiPriority="62" w:semiHidden="0" w:unhideWhenUsed="0"/>
-    <w:lsdException w:name="Medium Shading 1 Accent 5" w:uiPriority="63" w:semiHidden="0" w:unhideWhenUsed="0"/>
-    <w:lsdException w:name="Medium Shading 2 Accent 5" w:uiPriority="64" w:semiHidden="0" w:unhideWhenUsed="0"/>
-    <w:lsdException w:name="Medium List 1 Accent 5" w:uiPriority="65" w:semiHidden="0" w:unhideWhenUsed="0"/>
-    <w:lsdException w:name="Medium List 2 Accent 5" w:uiPriority="66" w:semiHidden="0" w:unhideWhenUsed="0"/>
-    <w:lsdException w:name="Medium Grid 1 Accent 5" w:uiPriority="67" w:semiHidden="0" w:unhideWhenUsed="0"/>
-    <w:lsdException w:name="Medium Grid 2 Accent 5" w:uiPriority="68" w:semiHidden="0" w:unhideWhenUsed="0"/>
-    <w:lsdException w:name="Medium Grid 3 Accent 5" w:uiPriority="69" w:semiHidden="0" w:unhideWhenUsed="0"/>
-    <w:lsdException w:name="Dark List Accent 5" w:uiPriority="70" w:semiHidden="0" w:unhideWhenUsed="0"/>
-    <w:lsdException w:name="Colorful Shading Accent 5" w:uiPriority="71" w:semiHidden="0" w:unhideWhenUsed="0"/>
-    <w:lsdException w:name="Colorful List Accent 5" w:uiPriority="72" w:semiHidden="0" w:unhideWhenUsed="0"/>
-    <w:lsdException w:name="Colorful Grid Accent 5" w:uiPriority="73" w:semiHidden="0" w:unhideWhenUsed="0"/>
-    <w:lsdException w:name="Light Shading Accent 6" w:uiPriority="60" w:semiHidden="0" w:unhideWhenUsed="0"/>
-    <w:lsdException w:name="Light List Accent 6" w:uiPriority="61" w:semiHidden="0" w:unhideWhenUsed="0"/>
-    <w:lsdException w:name="Light Grid Accent 6" w:uiPriority="62" w:semiHidden="0" w:unhideWhenUsed="0"/>
-    <w:lsdException w:name="Medium Shading 1 Accent 6" w:uiPriority="63" w:semiHidden="0" w:unhideWhenUsed="0"/>
-    <w:lsdException w:name="Medium Shading 2 Accent 6" w:uiPriority="64" w:semiHidden="0" w:unhideWhenUsed="0"/>
-    <w:lsdException w:name="Medium List 1 Accent 6" w:uiPriority="65" w:semiHidden="0" w:unhideWhenUsed="0"/>
-    <w:lsdException w:name="Medium List 2 Accent 6" w:uiPriority="66" w:semiHidden="0" w:unhideWhenUsed="0"/>
-    <w:lsdException w:name="Medium Grid 1 Accent 6" w:uiPriority="67" w:semiHidden="0" w:unhideWhenUsed="0"/>
-    <w:lsdException w:name="Medium Grid 2 Accent 6" w:uiPriority="68" w:semiHidden="0" w:unhideWhenUsed="0"/>
-    <w:lsdException w:name="Medium Grid 3 Accent 6" w:uiPriority="69" w:semiHidden="0" w:unhideWhenUsed="0"/>
-    <w:lsdException w:name="Dark List Accent 6" w:uiPriority="70" w:semiHidden="0" w:unhideWhenUsed="0"/>
-    <w:lsdException w:name="Colorful Shading Accent 6" w:uiPriority="71" w:semiHidden="0" w:unhideWhenUsed="0"/>
-    <w:lsdException w:name="Colorful List Accent 6" w:uiPriority="72" w:semiHidden="0" w:unhideWhenUsed="0"/>
-    <w:lsdException w:name="Colorful Grid Accent 6" w:uiPriority="73" w:semiHidden="0" w:unhideWhenUsed="0"/>
-    <w:lsdException w:name="Subtle Emphasis" w:uiPriority="19" w:semiHidden="0" w:unhideWhenUsed="0" w:qFormat="1"/>
-    <w:lsdException w:name="Intense Emphasis" w:uiPriority="21" w:semiHidden="0" w:unhideWhenUsed="0" w:qFormat="1"/>
-    <w:lsdException w:name="Subtle Reference" w:uiPriority="31" w:semiHidden="0" w:unhideWhenUsed="0" w:qFormat="1"/>
-    <w:lsdException w:name="Intense Reference" w:uiPriority="32" w:semiHidden="0" w:unhideWhenUsed="0" w:qFormat="1"/>
-    <w:lsdException w:name="Book Title" w:uiPriority="33" w:semiHidden="0" w:unhideWhenUsed="0" w:qFormat="1"/>
-    <w:lsdException w:name="Bibliography" w:uiPriority="37"/>
-    <w:lsdException w:name="TOC Heading" w:uiPriority="39" w:qFormat="1"/>
+  <w:latentStyles w:defLockedState="0" w:defUIPriority="99" w:defSemiHidden="0" w:defUnhideWhenUsed="0" w:defQFormat="0" w:count="375">
+    <w:lsdException w:name="Normal" w:uiPriority="0" w:qFormat="1"/>
+    <w:lsdException w:name="heading 1" w:uiPriority="9" w:qFormat="1"/>
+    <w:lsdException w:name="heading 2" w:semiHidden="1" w:uiPriority="9" w:unhideWhenUsed="1" w:qFormat="1"/>
+    <w:lsdException w:name="heading 3" w:semiHidden="1" w:uiPriority="9" w:unhideWhenUsed="1" w:qFormat="1"/>
+    <w:lsdException w:name="heading 4" w:semiHidden="1" w:uiPriority="9" w:unhideWhenUsed="1" w:qFormat="1"/>
+    <w:lsdException w:name="heading 5" w:semiHidden="1" w:uiPriority="9" w:unhideWhenUsed="1" w:qFormat="1"/>
+    <w:lsdException w:name="heading 6" w:semiHidden="1" w:uiPriority="9" w:unhideWhenUsed="1" w:qFormat="1"/>
+    <w:lsdException w:name="heading 7" w:semiHidden="1" w:uiPriority="9" w:unhideWhenUsed="1" w:qFormat="1"/>
+    <w:lsdException w:name="heading 8" w:semiHidden="1" w:uiPriority="9" w:unhideWhenUsed="1" w:qFormat="1"/>
+    <w:lsdException w:name="heading 9" w:semiHidden="1" w:uiPriority="9" w:unhideWhenUsed="1" w:qFormat="1"/>
+    <w:lsdException w:name="index 1" w:semiHidden="1" w:unhideWhenUsed="1"/>
+    <w:lsdException w:name="index 2" w:semiHidden="1" w:unhideWhenUsed="1"/>
+    <w:lsdException w:name="index 3" w:semiHidden="1" w:unhideWhenUsed="1"/>
+    <w:lsdException w:name="index 4" w:semiHidden="1" w:unhideWhenUsed="1"/>
+    <w:lsdException w:name="index 5" w:semiHidden="1" w:unhideWhenUsed="1"/>
+    <w:lsdException w:name="index 6" w:semiHidden="1" w:unhideWhenUsed="1"/>
+    <w:lsdException w:name="index 7" w:semiHidden="1" w:unhideWhenUsed="1"/>
+    <w:lsdException w:name="index 8" w:semiHidden="1" w:unhideWhenUsed="1"/>
+    <w:lsdException w:name="index 9" w:semiHidden="1" w:unhideWhenUsed="1"/>
+    <w:lsdException w:name="toc 1" w:semiHidden="1" w:uiPriority="39" w:unhideWhenUsed="1"/>
+    <w:lsdException w:name="toc 2" w:semiHidden="1" w:uiPriority="39" w:unhideWhenUsed="1"/>
+    <w:lsdException w:name="toc 3" w:semiHidden="1" w:uiPriority="39" w:unhideWhenUsed="1"/>
+    <w:lsdException w:name="toc 4" w:semiHidden="1" w:uiPriority="39" w:unhideWhenUsed="1"/>
+    <w:lsdException w:name="toc 5" w:semiHidden="1" w:uiPriority="39" w:unhideWhenUsed="1"/>
+    <w:lsdException w:name="toc 6" w:semiHidden="1" w:uiPriority="39" w:unhideWhenUsed="1"/>
+    <w:lsdException w:name="toc 7" w:semiHidden="1" w:uiPriority="39" w:unhideWhenUsed="1"/>
+    <w:lsdException w:name="toc 8" w:semiHidden="1" w:uiPriority="39" w:unhideWhenUsed="1"/>
+    <w:lsdException w:name="toc 9" w:semiHidden="1" w:uiPriority="39" w:unhideWhenUsed="1"/>
+    <w:lsdException w:name="Normal Indent" w:semiHidden="1" w:unhideWhenUsed="1"/>
+    <w:lsdException w:name="footnote text" w:semiHidden="1" w:unhideWhenUsed="1"/>
+    <w:lsdException w:name="annotation text" w:semiHidden="1" w:unhideWhenUsed="1"/>
+    <w:lsdException w:name="header" w:semiHidden="1" w:unhideWhenUsed="1"/>
+    <w:lsdException w:name="footer" w:semiHidden="1" w:unhideWhenUsed="1"/>
+    <w:lsdException w:name="index heading" w:semiHidden="1" w:unhideWhenUsed="1"/>
+    <w:lsdException w:name="caption" w:semiHidden="1" w:uiPriority="35" w:unhideWhenUsed="1" w:qFormat="1"/>
+    <w:lsdException w:name="table of figures" w:semiHidden="1" w:unhideWhenUsed="1"/>
+    <w:lsdException w:name="envelope address" w:semiHidden="1" w:unhideWhenUsed="1"/>
+    <w:lsdException w:name="envelope return" w:semiHidden="1" w:unhideWhenUsed="1"/>
+    <w:lsdException w:name="footnote reference" w:semiHidden="1" w:unhideWhenUsed="1"/>
+    <w:lsdException w:name="annotation reference" w:semiHidden="1" w:unhideWhenUsed="1"/>
+    <w:lsdException w:name="line number" w:semiHidden="1" w:unhideWhenUsed="1"/>
+    <w:lsdException w:name="page number" w:semiHidden="1" w:unhideWhenUsed="1"/>
+    <w:lsdException w:name="endnote reference" w:semiHidden="1" w:unhideWhenUsed="1"/>
+    <w:lsdException w:name="endnote text" w:semiHidden="1" w:unhideWhenUsed="1"/>
+    <w:lsdException w:name="table of authorities" w:semiHidden="1" w:unhideWhenUsed="1"/>
+    <w:lsdException w:name="macro" w:semiHidden="1" w:unhideWhenUsed="1"/>
+    <w:lsdException w:name="toa heading" w:semiHidden="1" w:unhideWhenUsed="1"/>
+    <w:lsdException w:name="List" w:semiHidden="1" w:unhideWhenUsed="1"/>
+    <w:lsdException w:name="List Bullet" w:semiHidden="1" w:unhideWhenUsed="1"/>
+    <w:lsdException w:name="List Number" w:semiHidden="1" w:unhideWhenUsed="1"/>
+    <w:lsdException w:name="List 2" w:semiHidden="1" w:unhideWhenUsed="1"/>
+    <w:lsdException w:name="List 3" w:semiHidden="1" w:unhideWhenUsed="1"/>
+    <w:lsdException w:name="List 4" w:semiHidden="1" w:unhideWhenUsed="1"/>
+    <w:lsdException w:name="List 5" w:semiHidden="1" w:unhideWhenUsed="1"/>
+    <w:lsdException w:name="List Bullet 2" w:semiHidden="1" w:unhideWhenUsed="1"/>
+    <w:lsdException w:name="List Bullet 3" w:semiHidden="1" w:unhideWhenUsed="1"/>
+    <w:lsdException w:name="List Bullet 4" w:semiHidden="1" w:unhideWhenUsed="1"/>
+    <w:lsdException w:name="List Bullet 5" w:semiHidden="1" w:unhideWhenUsed="1"/>
+    <w:lsdException w:name="List Number 2" w:semiHidden="1" w:unhideWhenUsed="1"/>
+    <w:lsdException w:name="List Number 3" w:semiHidden="1" w:unhideWhenUsed="1"/>
+    <w:lsdException w:name="List Number 4" w:semiHidden="1" w:unhideWhenUsed="1"/>
+    <w:lsdException w:name="List Number 5" w:semiHidden="1" w:unhideWhenUsed="1"/>
+    <w:lsdException w:name="Title" w:uiPriority="10" w:qFormat="1"/>
+    <w:lsdException w:name="Closing" w:semiHidden="1" w:unhideWhenUsed="1"/>
+    <w:lsdException w:name="Signature" w:semiHidden="1" w:unhideWhenUsed="1"/>
+    <w:lsdException w:name="Default Paragraph Font" w:semiHidden="1" w:uiPriority="1" w:unhideWhenUsed="1"/>
+    <w:lsdException w:name="Body Text" w:semiHidden="1" w:unhideWhenUsed="1"/>
+    <w:lsdException w:name="Body Text Indent" w:semiHidden="1" w:unhideWhenUsed="1"/>
+    <w:lsdException w:name="List Continue" w:semiHidden="1" w:unhideWhenUsed="1"/>
+    <w:lsdException w:name="List Continue 2" w:semiHidden="1" w:unhideWhenUsed="1"/>
+    <w:lsdException w:name="List Continue 3" w:semiHidden="1" w:unhideWhenUsed="1"/>
+    <w:lsdException w:name="List Continue 4" w:semiHidden="1" w:unhideWhenUsed="1"/>
+    <w:lsdException w:name="List Continue 5" w:semiHidden="1" w:unhideWhenUsed="1"/>
+    <w:lsdException w:name="Message Header" w:semiHidden="1" w:unhideWhenUsed="1"/>
+    <w:lsdException w:name="Subtitle" w:uiPriority="11" w:qFormat="1"/>
+    <w:lsdException w:name="Salutation" w:semiHidden="1" w:unhideWhenUsed="1"/>
+    <w:lsdException w:name="Date" w:semiHidden="1" w:unhideWhenUsed="1"/>
+    <w:lsdException w:name="Body Text First Indent" w:semiHidden="1" w:unhideWhenUsed="1"/>
+    <w:lsdException w:name="Body Text First Indent 2" w:semiHidden="1" w:unhideWhenUsed="1"/>
+    <w:lsdException w:name="Note Heading" w:semiHidden="1" w:unhideWhenUsed="1"/>
+    <w:lsdException w:name="Body Text 2" w:semiHidden="1" w:unhideWhenUsed="1"/>
+    <w:lsdException w:name="Body Text 3" w:semiHidden="1" w:unhideWhenUsed="1"/>
+    <w:lsdException w:name="Body Text Indent 2" w:semiHidden="1" w:unhideWhenUsed="1"/>
+    <w:lsdException w:name="Body Text Indent 3" w:semiHidden="1" w:unhideWhenUsed="1"/>
+    <w:lsdException w:name="Block Text" w:semiHidden="1" w:unhideWhenUsed="1"/>
+    <w:lsdException w:name="Hyperlink" w:semiHidden="1" w:unhideWhenUsed="1"/>
+    <w:lsdException w:name="FollowedHyperlink" w:semiHidden="1" w:unhideWhenUsed="1"/>
+    <w:lsdException w:name="Strong" w:uiPriority="22" w:qFormat="1"/>
+    <w:lsdException w:name="Emphasis" w:uiPriority="20" w:qFormat="1"/>
+    <w:lsdException w:name="Document Map" w:semiHidden="1" w:unhideWhenUsed="1"/>
+    <w:lsdException w:name="Plain Text" w:semiHidden="1" w:unhideWhenUsed="1"/>
+    <w:lsdException w:name="E-mail Signature" w:semiHidden="1" w:unhideWhenUsed="1"/>
+    <w:lsdException w:name="HTML Top of Form" w:semiHidden="1" w:unhideWhenUsed="1"/>
+    <w:lsdException w:name="HTML Bottom of Form" w:semiHidden="1" w:unhideWhenUsed="1"/>
+    <w:lsdException w:name="Normal (Web)" w:semiHidden="1" w:unhideWhenUsed="1"/>
+    <w:lsdException w:name="HTML Acronym" w:semiHidden="1" w:unhideWhenUsed="1"/>
+    <w:lsdException w:name="HTML Address" w:semiHidden="1" w:unhideWhenUsed="1"/>
+    <w:lsdException w:name="HTML Cite" w:semiHidden="1" w:unhideWhenUsed="1"/>
+    <w:lsdException w:name="HTML Code" w:semiHidden="1" w:unhideWhenUsed="1"/>
+    <w:lsdException w:name="HTML Definition" w:semiHidden="1" w:unhideWhenUsed="1"/>
+    <w:lsdException w:name="HTML Keyboard" w:semiHidden="1" w:unhideWhenUsed="1"/>
+    <w:lsdException w:name="HTML Preformatted" w:semiHidden="1" w:unhideWhenUsed="1"/>
+    <w:lsdException w:name="HTML Sample" w:semiHidden="1" w:unhideWhenUsed="1"/>
+    <w:lsdException w:name="HTML Typewriter" w:semiHidden="1" w:unhideWhenUsed="1"/>
+    <w:lsdException w:name="HTML Variable" w:semiHidden="1" w:unhideWhenUsed="1"/>
+    <w:lsdException w:name="Normal Table" w:semiHidden="1" w:unhideWhenUsed="1"/>
+    <w:lsdException w:name="annotation subject" w:semiHidden="1" w:unhideWhenUsed="1"/>
+    <w:lsdException w:name="No List" w:semiHidden="1" w:unhideWhenUsed="1"/>
+    <w:lsdException w:name="Outline List 1" w:semiHidden="1" w:unhideWhenUsed="1"/>
+    <w:lsdException w:name="Outline List 2" w:semiHidden="1" w:unhideWhenUsed="1"/>
+    <w:lsdException w:name="Outline List 3" w:semiHidden="1" w:unhideWhenUsed="1"/>
+    <w:lsdException w:name="Table Simple 1" w:semiHidden="1" w:unhideWhenUsed="1"/>
+    <w:lsdException w:name="Table Simple 2" w:semiHidden="1" w:unhideWhenUsed="1"/>
+    <w:lsdException w:name="Table Simple 3" w:semiHidden="1" w:unhideWhenUsed="1"/>
+    <w:lsdException w:name="Table Classic 1" w:semiHidden="1" w:unhideWhenUsed="1"/>
+    <w:lsdException w:name="Table Classic 2" w:semiHidden="1" w:unhideWhenUsed="1"/>
+    <w:lsdException w:name="Table Classic 3" w:semiHidden="1" w:unhideWhenUsed="1"/>
+    <w:lsdException w:name="Table Classic 4" w:semiHidden="1" w:unhideWhenUsed="1"/>
+    <w:lsdException w:name="Table Colorful 1" w:semiHidden="1" w:unhideWhenUsed="1"/>
+    <w:lsdException w:name="Table Colorful 2" w:semiHidden="1" w:unhideWhenUsed="1"/>
+    <w:lsdException w:name="Table Colorful 3" w:semiHidden="1" w:unhideWhenUsed="1"/>
+    <w:lsdException w:name="Table Columns 1" w:semiHidden="1" w:unhideWhenUsed="1"/>
+    <w:lsdException w:name="Table Columns 2" w:semiHidden="1" w:unhideWhenUsed="1"/>
+    <w:lsdException w:name="Table Columns 3" w:semiHidden="1" w:unhideWhenUsed="1"/>
+    <w:lsdException w:name="Table Columns 4" w:semiHidden="1" w:unhideWhenUsed="1"/>
+    <w:lsdException w:name="Table Columns 5" w:semiHidden="1" w:unhideWhenUsed="1"/>
+    <w:lsdException w:name="Table Grid 1" w:semiHidden="1" w:unhideWhenUsed="1"/>
+    <w:lsdException w:name="Table Grid 2" w:semiHidden="1" w:unhideWhenUsed="1"/>
+    <w:lsdException w:name="Table Grid 3" w:semiHidden="1" w:unhideWhenUsed="1"/>
+    <w:lsdException w:name="Table Grid 4" w:semiHidden="1" w:unhideWhenUsed="1"/>
+    <w:lsdException w:name="Table Grid 5" w:semiHidden="1" w:unhideWhenUsed="1"/>
+    <w:lsdException w:name="Table Grid 6" w:semiHidden="1" w:unhideWhenUsed="1"/>
+    <w:lsdException w:name="Table Grid 7" w:semiHidden="1" w:unhideWhenUsed="1"/>
+    <w:lsdException w:name="Table Grid 8" w:semiHidden="1" w:unhideWhenUsed="1"/>
+    <w:lsdException w:name="Table List 1" w:semiHidden="1" w:unhideWhenUsed="1"/>
+    <w:lsdException w:name="Table List 2" w:semiHidden="1" w:unhideWhenUsed="1"/>
+    <w:lsdException w:name="Table List 3" w:semiHidden="1" w:unhideWhenUsed="1"/>
+    <w:lsdException w:name="Table List 4" w:semiHidden="1" w:unhideWhenUsed="1"/>
+    <w:lsdException w:name="Table List 5" w:semiHidden="1" w:unhideWhenUsed="1"/>
+    <w:lsdException w:name="Table List 6" w:semiHidden="1" w:unhideWhenUsed="1"/>
+    <w:lsdException w:name="Table List 7" w:semiHidden="1" w:unhideWhenUsed="1"/>
+    <w:lsdException w:name="Table List 8" w:semiHidden="1" w:unhideWhenUsed="1"/>
+    <w:lsdException w:name="Table 3D effects 1" w:semiHidden="1" w:unhideWhenUsed="1"/>
+    <w:lsdException w:name="Table 3D effects 2" w:semiHidden="1" w:unhideWhenUsed="1"/>
+    <w:lsdException w:name="Table 3D effects 3" w:semiHidden="1" w:unhideWhenUsed="1"/>
+    <w:lsdException w:name="Table Contemporary" w:semiHidden="1" w:unhideWhenUsed="1"/>
+    <w:lsdException w:name="Table Elegant" w:semiHidden="1" w:unhideWhenUsed="1"/>
+    <w:lsdException w:name="Table Professional" w:semiHidden="1" w:unhideWhenUsed="1"/>
+    <w:lsdException w:name="Table Subtle 1" w:semiHidden="1" w:unhideWhenUsed="1"/>
+    <w:lsdException w:name="Table Subtle 2" w:semiHidden="1" w:unhideWhenUsed="1"/>
+    <w:lsdException w:name="Table Web 1" w:semiHidden="1" w:unhideWhenUsed="1"/>
+    <w:lsdException w:name="Table Web 2" w:semiHidden="1" w:unhideWhenUsed="1"/>
+    <w:lsdException w:name="Table Web 3" w:semiHidden="1" w:unhideWhenUsed="1"/>
+    <w:lsdException w:name="Balloon Text" w:semiHidden="1" w:unhideWhenUsed="1"/>
+    <w:lsdException w:name="Table Grid" w:semiHidden="1" w:uiPriority="59" w:unhideWhenUsed="1"/>
+    <w:lsdException w:name="Table Theme" w:semiHidden="1" w:unhideWhenUsed="1"/>
+    <w:lsdException w:name="Placeholder Text" w:semiHidden="1"/>
+    <w:lsdException w:name="No Spacing" w:uiPriority="1" w:qFormat="1"/>
+    <w:lsdException w:name="Light Shading" w:uiPriority="60"/>
+    <w:lsdException w:name="Light List" w:uiPriority="61"/>
+    <w:lsdException w:name="Light Grid" w:uiPriority="62"/>
+    <w:lsdException w:name="Medium Shading 1" w:uiPriority="63"/>
+    <w:lsdException w:name="Medium Shading 2" w:uiPriority="64"/>
+    <w:lsdException w:name="Medium List 1" w:uiPriority="65"/>
+    <w:lsdException w:name="Medium List 2" w:uiPriority="66"/>
+    <w:lsdException w:name="Medium Grid 1" w:uiPriority="67"/>
+    <w:lsdException w:name="Medium Grid 2" w:uiPriority="68"/>
+    <w:lsdException w:name="Medium Grid 3" w:uiPriority="69"/>
+    <w:lsdException w:name="Dark List" w:uiPriority="70"/>
+    <w:lsdException w:name="Colorful Shading" w:uiPriority="71"/>
+    <w:lsdException w:name="Colorful List" w:uiPriority="72"/>
+    <w:lsdException w:name="Colorful Grid" w:uiPriority="73"/>
+    <w:lsdException w:name="Light Shading Accent 1" w:uiPriority="60"/>
+    <w:lsdException w:name="Light List Accent 1" w:uiPriority="61"/>
+    <w:lsdException w:name="Light Grid Accent 1" w:uiPriority="62"/>
+    <w:lsdException w:name="Medium Shading 1 Accent 1" w:uiPriority="63"/>
+    <w:lsdException w:name="Medium Shading 2 Accent 1" w:uiPriority="64"/>
+    <w:lsdException w:name="Medium List 1 Accent 1" w:uiPriority="65"/>
+    <w:lsdException w:name="Revision" w:semiHidden="1"/>
+    <w:lsdException w:name="List Paragraph" w:uiPriority="34" w:qFormat="1"/>
+    <w:lsdException w:name="Quote" w:uiPriority="29" w:qFormat="1"/>
+    <w:lsdException w:name="Intense Quote" w:uiPriority="30" w:qFormat="1"/>
+    <w:lsdException w:name="Medium List 2 Accent 1" w:uiPriority="66"/>
+    <w:lsdException w:name="Medium Grid 1 Accent 1" w:uiPriority="67"/>
+    <w:lsdException w:name="Medium Grid 2 Accent 1" w:uiPriority="68"/>
+    <w:lsdException w:name="Medium Grid 3 Accent 1" w:uiPriority="69"/>
+    <w:lsdException w:name="Dark List Accent 1" w:uiPriority="70"/>
+    <w:lsdException w:name="Colorful Shading Accent 1" w:uiPriority="71"/>
+    <w:lsdException w:name="Colorful List Accent 1" w:uiPriority="72"/>
+    <w:lsdException w:name="Colorful Grid Accent 1" w:uiPriority="73"/>
+    <w:lsdException w:name="Light Shading Accent 2" w:uiPriority="60"/>
+    <w:lsdException w:name="Light List Accent 2" w:uiPriority="61"/>
+    <w:lsdException w:name="Light Grid Accent 2" w:uiPriority="62"/>
+    <w:lsdException w:name="Medium Shading 1 Accent 2" w:uiPriority="63"/>
+    <w:lsdException w:name="Medium Shading 2 Accent 2" w:uiPriority="64"/>
+    <w:lsdException w:name="Medium List 1 Accent 2" w:uiPriority="65"/>
+    <w:lsdException w:name="Medium List 2 Accent 2" w:uiPriority="66"/>
+    <w:lsdException w:name="Medium Grid 1 Accent 2" w:uiPriority="67"/>
+    <w:lsdException w:name="Medium Grid 2 Accent 2" w:uiPriority="68"/>
+    <w:lsdException w:name="Medium Grid 3 Accent 2" w:uiPriority="69"/>
+    <w:lsdException w:name="Dark List Accent 2" w:uiPriority="70"/>
+    <w:lsdException w:name="Colorful Shading Accent 2" w:uiPriority="71"/>
+    <w:lsdException w:name="Colorful List Accent 2" w:uiPriority="72"/>
+    <w:lsdException w:name="Colorful Grid Accent 2" w:uiPriority="73"/>
+    <w:lsdException w:name="Light Shading Accent 3" w:uiPriority="60"/>
+    <w:lsdException w:name="Light List Accent 3" w:uiPriority="61"/>
+    <w:lsdException w:name="Light Grid Accent 3" w:uiPriority="62"/>
+    <w:lsdException w:name="Medium Shading 1 Accent 3" w:uiPriority="63"/>
+    <w:lsdException w:name="Medium Shading 2 Accent 3" w:uiPriority="64"/>
+    <w:lsdException w:name="Medium List 1 Accent 3" w:uiPriority="65"/>
+    <w:lsdException w:name="Medium List 2 Accent 3" w:uiPriority="66"/>
+    <w:lsdException w:name="Medium Grid 1 Accent 3" w:uiPriority="67"/>
+    <w:lsdException w:name="Medium Grid 2 Accent 3" w:uiPriority="68"/>
+    <w:lsdException w:name="Medium Grid 3 Accent 3" w:uiPriority="69"/>
+    <w:lsdException w:name="Dark List Accent 3" w:uiPriority="70"/>
+    <w:lsdException w:name="Colorful Shading Accent 3" w:uiPriority="71"/>
+    <w:lsdException w:name="Colorful List Accent 3" w:uiPriority="72"/>
+    <w:lsdException w:name="Colorful Grid Accent 3" w:uiPriority="73"/>
+    <w:lsdException w:name="Light Shading Accent 4" w:uiPriority="60"/>
+    <w:lsdException w:name="Light List Accent 4" w:uiPriority="61"/>
+    <w:lsdException w:name="Light Grid Accent 4" w:uiPriority="62"/>
+    <w:lsdException w:name="Medium Shading 1 Accent 4" w:uiPriority="63"/>
+    <w:lsdException w:name="Medium Shading 2 Accent 4" w:uiPriority="64"/>
+    <w:lsdException w:name="Medium List 1 Accent 4" w:uiPriority="65"/>
+    <w:lsdException w:name="Medium List 2 Accent 4" w:uiPriority="66"/>
+    <w:lsdException w:name="Medium Grid 1 Accent 4" w:uiPriority="67"/>
+    <w:lsdException w:name="Medium Grid 2 Accent 4" w:uiPriority="68"/>
+    <w:lsdException w:name="Medium Grid 3 Accent 4" w:uiPriority="69"/>
+    <w:lsdException w:name="Dark List Accent 4" w:uiPriority="70"/>
+    <w:lsdException w:name="Colorful Shading Accent 4" w:uiPriority="71"/>
+    <w:lsdException w:name="Colorful List Accent 4" w:uiPriority="72"/>
+    <w:lsdException w:name="Colorful Grid Accent 4" w:uiPriority="73"/>
+    <w:lsdException w:name="Light Shading Accent 5" w:uiPriority="60"/>
+    <w:lsdException w:name="Light List Accent 5" w:uiPriority="61"/>
+    <w:lsdException w:name="Light Grid Accent 5" w:uiPriority="62"/>
+    <w:lsdException w:name="Medium Shading 1 Accent 5" w:uiPriority="63"/>
+    <w:lsdException w:name="Medium Shading 2 Accent 5" w:uiPriority="64"/>
+    <w:lsdException w:name="Medium List 1 Accent 5" w:uiPriority="65"/>
+    <w:lsdException w:name="Medium List 2 Accent 5" w:uiPriority="66"/>
+    <w:lsdException w:name="Medium Grid 1 Accent 5" w:uiPriority="67"/>
+    <w:lsdException w:name="Medium Grid 2 Accent 5" w:uiPriority="68"/>
+    <w:lsdException w:name="Medium Grid 3 Accent 5" w:uiPriority="69"/>
+    <w:lsdException w:name="Dark List Accent 5" w:uiPriority="70"/>
+    <w:lsdException w:name="Colorful Shading Accent 5" w:uiPriority="71"/>
+    <w:lsdException w:name="Colorful List Accent 5" w:uiPriority="72"/>
+    <w:lsdException w:name="Colorful Grid Accent 5" w:uiPriority="73"/>
+    <w:lsdException w:name="Light Shading Accent 6" w:uiPriority="60"/>
+    <w:lsdException w:name="Light List Accent 6" w:uiPriority="61"/>
+    <w:lsdException w:name="Light Grid Accent 6" w:uiPriority="62"/>
+    <w:lsdException w:name="Medium Shading 1 Accent 6" w:uiPriority="63"/>
+    <w:lsdException w:name="Medium Shading 2 Accent 6" w:uiPriority="64"/>
+    <w:lsdException w:name="Medium List 1 Accent 6" w:uiPriority="65"/>
+    <w:lsdException w:name="Medium List 2 Accent 6" w:uiPriority="66"/>
+    <w:lsdException w:name="Medium Grid 1 Accent 6" w:uiPriority="67"/>
+    <w:lsdException w:name="Medium Grid 2 Accent 6" w:uiPriority="68"/>
+    <w:lsdException w:name="Medium Grid 3 Accent 6" w:uiPriority="69"/>
+    <w:lsdException w:name="Dark List Accent 6" w:uiPriority="70"/>
+    <w:lsdException w:name="Colorful Shading Accent 6" w:uiPriority="71"/>
+    <w:lsdException w:name="Colorful List Accent 6" w:uiPriority="72"/>
+    <w:lsdException w:name="Colorful Grid Accent 6" w:uiPriority="73"/>
+    <w:lsdException w:name="Subtle Emphasis" w:uiPriority="19" w:qFormat="1"/>
+    <w:lsdException w:name="Intense Emphasis" w:uiPriority="21" w:qFormat="1"/>
+    <w:lsdException w:name="Subtle Reference" w:uiPriority="31" w:qFormat="1"/>
+    <w:lsdException w:name="Intense Reference" w:uiPriority="32" w:qFormat="1"/>
+    <w:lsdException w:name="Book Title" w:uiPriority="33" w:qFormat="1"/>
+    <w:lsdException w:name="Bibliography" w:semiHidden="1" w:uiPriority="37" w:unhideWhenUsed="1"/>
+    <w:lsdException w:name="TOC Heading" w:semiHidden="1" w:uiPriority="39" w:unhideWhenUsed="1" w:qFormat="1"/>
+    <w:lsdException w:name="Plain Table 1" w:uiPriority="41"/>
+    <w:lsdException w:name="Plain Table 2" w:uiPriority="42"/>
+    <w:lsdException w:name="Plain Table 3" w:uiPriority="43"/>
+    <w:lsdException w:name="Plain Table 4" w:uiPriority="44"/>
+    <w:lsdException w:name="Plain Table 5" w:uiPriority="45"/>
+    <w:lsdException w:name="Grid Table Light" w:uiPriority="40"/>
+    <w:lsdException w:name="Grid Table 1 Light" w:uiPriority="46"/>
+    <w:lsdException w:name="Grid Table 2" w:uiPriority="47"/>
+    <w:lsdException w:name="Grid Table 3" w:uiPriority="48"/>
+    <w:lsdException w:name="Grid Table 4" w:uiPriority="49"/>
+    <w:lsdException w:name="Grid Table 5 Dark" w:uiPriority="50"/>
+    <w:lsdException w:name="Grid Table 6 Colorful" w:uiPriority="51"/>
+    <w:lsdException w:name="Grid Table 7 Colorful" w:uiPriority="52"/>
+    <w:lsdException w:name="Grid Table 1 Light Accent 1" w:uiPriority="46"/>
+    <w:lsdException w:name="Grid Table 2 Accent 1" w:uiPriority="47"/>
+    <w:lsdException w:name="Grid Table 3 Accent 1" w:uiPriority="48"/>
+    <w:lsdException w:name="Grid Table 4 Accent 1" w:uiPriority="49"/>
+    <w:lsdException w:name="Grid Table 5 Dark Accent 1" w:uiPriority="50"/>
+    <w:lsdException w:name="Grid Table 6 Colorful Accent 1" w:uiPriority="51"/>
+    <w:lsdException w:name="Grid Table 7 Colorful Accent 1" w:uiPriority="52"/>
+    <w:lsdException w:name="Grid Table 1 Light Accent 2" w:uiPriority="46"/>
+    <w:lsdException w:name="Grid Table 2 Accent 2" w:uiPriority="47"/>
+    <w:lsdException w:name="Grid Table 3 Accent 2" w:uiPriority="48"/>
+    <w:lsdException w:name="Grid Table 4 Accent 2" w:uiPriority="49"/>
+    <w:lsdException w:name="Grid Table 5 Dark Accent 2" w:uiPriority="50"/>
+    <w:lsdException w:name="Grid Table 6 Colorful Accent 2" w:uiPriority="51"/>
+    <w:lsdException w:name="Grid Table 7 Colorful Accent 2" w:uiPriority="52"/>
+    <w:lsdException w:name="Grid Table 1 Light Accent 3" w:uiPriority="46"/>
+    <w:lsdException w:name="Grid Table 2 Accent 3" w:uiPriority="47"/>
+    <w:lsdException w:name="Grid Table 3 Accent 3" w:uiPriority="48"/>
+    <w:lsdException w:name="Grid Table 4 Accent 3" w:uiPriority="49"/>
+    <w:lsdException w:name="Grid Table 5 Dark Accent 3" w:uiPriority="50"/>
+    <w:lsdException w:name="Grid Table 6 Colorful Accent 3" w:uiPriority="51"/>
+    <w:lsdException w:name="Grid Table 7 Colorful Accent 3" w:uiPriority="52"/>
+    <w:lsdException w:name="Grid Table 1 Light Accent 4" w:uiPriority="46"/>
+    <w:lsdException w:name="Grid Table 2 Accent 4" w:uiPriority="47"/>
+    <w:lsdException w:name="Grid Table 3 Accent 4" w:uiPriority="48"/>
+    <w:lsdException w:name="Grid Table 4 Accent 4" w:uiPriority="49"/>
+    <w:lsdException w:name="Grid Table 5 Dark Accent 4" w:uiPriority="50"/>
+    <w:lsdException w:name="Grid Table 6 Colorful Accent 4" w:uiPriority="51"/>
+    <w:lsdException w:name="Grid Table 7 Colorful Accent 4" w:uiPriority="52"/>
+    <w:lsdException w:name="Grid Table 1 Light Accent 5" w:uiPriority="46"/>
+    <w:lsdException w:name="Grid Table 2 Accent 5" w:uiPriority="47"/>
+    <w:lsdException w:name="Grid Table 3 Accent 5" w:uiPriority="48"/>
+    <w:lsdException w:name="Grid Table 4 Accent 5" w:uiPriority="49"/>
+    <w:lsdException w:name="Grid Table 5 Dark Accent 5" w:uiPriority="50"/>
+    <w:lsdException w:name="Grid Table 6 Colorful Accent 5" w:uiPriority="51"/>
+    <w:lsdException w:name="Grid Table 7 Colorful Accent 5" w:uiPriority="52"/>
+    <w:lsdException w:name="Grid Table 1 Light Accent 6" w:uiPriority="46"/>
+    <w:lsdException w:name="Grid Table 2 Accent 6" w:uiPriority="47"/>
+    <w:lsdException w:name="Grid Table 3 Accent 6" w:uiPriority="48"/>
+    <w:lsdException w:name="Grid Table 4 Accent 6" w:uiPriority="49"/>
+    <w:lsdException w:name="Grid Table 5 Dark Accent 6" w:uiPriority="50"/>
+    <w:lsdException w:name="Grid Table 6 Colorful Accent 6" w:uiPriority="51"/>
+    <w:lsdException w:name="Grid Table 7 Colorful Accent 6" w:uiPriority="52"/>
+    <w:lsdException w:name="List Table 1 Light" w:uiPriority="46"/>
+    <w:lsdException w:name="List Table 2" w:uiPriority="47"/>
+    <w:lsdException w:name="List Table 3" w:uiPriority="48"/>
+    <w:lsdException w:name="List Table 4" w:uiPriority="49"/>
+    <w:lsdException w:name="List Table 5 Dark" w:uiPriority="50"/>
+    <w:lsdException w:name="List Table 6 Colorful" w:uiPriority="51"/>
+    <w:lsdException w:name="List Table 7 Colorful" w:uiPriority="52"/>
+    <w:lsdException w:name="List Table 1 Light Accent 1" w:uiPriority="46"/>
+    <w:lsdException w:name="List Table 2 Accent 1" w:uiPriority="47"/>
+    <w:lsdException w:name="List Table 3 Accent 1" w:uiPriority="48"/>
+    <w:lsdException w:name="List Table 4 Accent 1" w:uiPriority="49"/>
+    <w:lsdException w:name="List Table 5 Dark Accent 1" w:uiPriority="50"/>
+    <w:lsdException w:name="List Table 6 Colorful Accent 1" w:uiPriority="51"/>
+    <w:lsdException w:name="List Table 7 Colorful Accent 1" w:uiPriority="52"/>
+    <w:lsdException w:name="List Table 1 Light Accent 2" w:uiPriority="46"/>
+    <w:lsdException w:name="List Table 2 Accent 2" w:uiPriority="47"/>
+    <w:lsdException w:name="List Table 3 Accent 2" w:uiPriority="48"/>
+    <w:lsdException w:name="List Table 4 Accent 2" w:uiPriority="49"/>
+    <w:lsdException w:name="List Table 5 Dark Accent 2" w:uiPriority="50"/>
+    <w:lsdException w:name="List Table 6 Colorful Accent 2" w:uiPriority="51"/>
+    <w:lsdException w:name="List Table 7 Colorful Accent 2" w:uiPriority="52"/>
+    <w:lsdException w:name="List Table 1 Light Accent 3" w:uiPriority="46"/>
+    <w:lsdException w:name="List Table 2 Accent 3" w:uiPriority="47"/>
+    <w:lsdException w:name="List Table 3 Accent 3" w:uiPriority="48"/>
+    <w:lsdException w:name="List Table 4 Accent 3" w:uiPriority="49"/>
+    <w:lsdException w:name="List Table 5 Dark Accent 3" w:uiPriority="50"/>
+    <w:lsdException w:name="List Table 6 Colorful Accent 3" w:uiPriority="51"/>
+    <w:lsdException w:name="List Table 7 Colorful Accent 3" w:uiPriority="52"/>
+    <w:lsdException w:name="List Table 1 Light Accent 4" w:uiPriority="46"/>
+    <w:lsdException w:name="List Table 2 Accent 4" w:uiPriority="47"/>
+    <w:lsdException w:name="List Table 3 Accent 4" w:uiPriority="48"/>
+    <w:lsdException w:name="List Table 4 Accent 4" w:uiPriority="49"/>
+    <w:lsdException w:name="List Table 5 Dark Accent 4" w:uiPriority="50"/>
+    <w:lsdException w:name="List Table 6 Colorful Accent 4" w:uiPriority="51"/>
+    <w:lsdException w:name="List Table 7 Colorful Accent 4" w:uiPriority="52"/>
+    <w:lsdException w:name="List Table 1 Light Accent 5" w:uiPriority="46"/>
+    <w:lsdException w:name="List Table 2 Accent 5" w:uiPriority="47"/>
+    <w:lsdException w:name="List Table 3 Accent 5" w:uiPriority="48"/>
+    <w:lsdException w:name="List Table 4 Accent 5" w:uiPriority="49"/>
+    <w:lsdException w:name="List Table 5 Dark Accent 5" w:uiPriority="50"/>
+    <w:lsdException w:name="List Table 6 Colorful Accent 5" w:uiPriority="51"/>
+    <w:lsdException w:name="List Table 7 Colorful Accent 5" w:uiPriority="52"/>
+    <w:lsdException w:name="List Table 1 Light Accent 6" w:uiPriority="46"/>
+    <w:lsdException w:name="List Table 2 Accent 6" w:uiPriority="47"/>
+    <w:lsdException w:name="List Table 3 Accent 6" w:uiPriority="48"/>
+    <w:lsdException w:name="List Table 4 Accent 6" w:uiPriority="49"/>
+    <w:lsdException w:name="List Table 5 Dark Accent 6" w:uiPriority="50"/>
+    <w:lsdException w:name="List Table 6 Colorful Accent 6" w:uiPriority="51"/>
+    <w:lsdException w:name="List Table 7 Colorful Accent 6" w:uiPriority="52"/>
+    <w:lsdException w:name="Mention" w:semiHidden="1" w:unhideWhenUsed="1"/>
+    <w:lsdException w:name="Smart Hyperlink" w:semiHidden="1" w:unhideWhenUsed="1"/>
+    <w:lsdException w:name="Hashtag" w:semiHidden="1" w:unhideWhenUsed="1"/>
+    <w:lsdException w:name="Unresolved Mention" w:semiHidden="1" w:unhideWhenUsed="1"/>
   </w:latentStyles>
-  <w:style w:type="paragraph" w:styleId="Normal" w:default="1">
+  <w:style w:type="paragraph" w:default="1" w:styleId="Normal">
     <w:name w:val="Normal"/>
     <w:qFormat/>
     <w:pPr>
-      <w:widowControl/>
-      <w:suppressAutoHyphens w:val="true"/>
-      <w:bidi w:val="0"/>
-      <w:spacing w:lineRule="auto" w:line="276" w:before="0" w:after="200"/>
-      <w:jc w:val="left"/>
+      <w:suppressAutoHyphens/>
+      <w:spacing w:after="200" w:line="276" w:lineRule="auto"/>
     </w:pPr>
     <w:rPr>
-      <w:rFonts w:ascii="Calibri" w:hAnsi="Calibri" w:eastAsia="Calibri" w:cs="Cordia New"/>
       <w:color w:val="00000A"/>
-      <w:kern w:val="0"/>
       <w:sz w:val="22"/>
       <w:szCs w:val="28"/>
-      <w:lang w:val="en-US" w:eastAsia="en-US" w:bidi="th-TH"/>
     </w:rPr>
   </w:style>
-  <w:style w:type="character" w:styleId="DefaultParagraphFont" w:default="1">
+  <w:style w:type="character" w:default="1" w:styleId="DefaultParagraphFont">
     <w:name w:val="Default Paragraph Font"/>
     <w:uiPriority w:val="1"/>
     <w:semiHidden/>
     <w:unhideWhenUsed/>
-    <w:qFormat/>
-    <w:rPr/>
   </w:style>
-  <w:style w:type="character" w:styleId="BalloonTextChar" w:customStyle="1">
+  <w:style w:type="table" w:default="1" w:styleId="TableNormal">
+    <w:name w:val="Normal Table"/>
+    <w:uiPriority w:val="99"/>
+    <w:semiHidden/>
+    <w:unhideWhenUsed/>
+    <w:tblPr>
+      <w:tblInd w:w="0" w:type="dxa"/>
+      <w:tblCellMar>
+        <w:top w:w="0" w:type="dxa"/>
+        <w:left w:w="108" w:type="dxa"/>
+        <w:bottom w:w="0" w:type="dxa"/>
+        <w:right w:w="108" w:type="dxa"/>
+      </w:tblCellMar>
+    </w:tblPr>
+  </w:style>
+  <w:style w:type="numbering" w:default="1" w:styleId="NoList">
+    <w:name w:val="No List"/>
+    <w:uiPriority w:val="99"/>
+    <w:semiHidden/>
+    <w:unhideWhenUsed/>
+  </w:style>
+  <w:style w:type="character" w:customStyle="1" w:styleId="BalloonTextChar">
     <w:name w:val="Balloon Text Char"/>
     <w:basedOn w:val="DefaultParagraphFont"/>
     <w:link w:val="BalloonText"/>
     <w:uiPriority w:val="99"/>
     <w:semiHidden/>
     <w:qFormat/>
-    <w:rsid w:val="00817ebc"/>
+    <w:rsid w:val="00817EBC"/>
     <w:rPr>
       <w:rFonts w:ascii="Tahoma" w:hAnsi="Tahoma" w:cs="Angsana New"/>
       <w:sz w:val="16"/>
     </w:rPr>
   </w:style>
-  <w:style w:type="paragraph" w:styleId="Heading" w:customStyle="1">
+  <w:style w:type="paragraph" w:customStyle="1" w:styleId="Heading">
     <w:name w:val="Heading"/>
     <w:basedOn w:val="Normal"/>
-    <w:next w:val="TextBody"/>
+    <w:next w:val="BodyText1"/>
     <w:qFormat/>
     <w:pPr>
-      <w:keepNext w:val="true"/>
+      <w:keepNext/>
       <w:spacing w:before="240" w:after="120"/>
     </w:pPr>
     <w:rPr>
-      <w:rFonts w:ascii="Liberation Sans" w:hAnsi="Liberation Sans" w:eastAsia="Droid Sans Fallback" w:cs="FreeSans"/>
+      <w:rFonts w:ascii="Liberation Sans" w:eastAsia="Droid Sans Fallback" w:hAnsi="Liberation Sans" w:cs="FreeSans"/>
       <w:sz w:val="28"/>
-      <w:szCs w:val="28"/>
     </w:rPr>
   </w:style>
-  <w:style w:type="paragraph" w:styleId="TextBody" w:customStyle="1">
-    <w:name w:val="Body Text"/>
+  <w:style w:type="paragraph" w:customStyle="1" w:styleId="BodyText1">
+    <w:name w:val="Body Text1"/>
     <w:basedOn w:val="Normal"/>
     <w:pPr>
-      <w:spacing w:lineRule="auto" w:line="288" w:before="0" w:after="140"/>
+      <w:spacing w:after="140" w:line="288" w:lineRule="auto"/>
     </w:pPr>
-    <w:rPr/>
   </w:style>
   <w:style w:type="paragraph" w:styleId="List">
     <w:name w:val="List"/>
-    <w:basedOn w:val="TextBody"/>
-    <w:pPr/>
+    <w:basedOn w:val="BodyText1"/>
     <w:rPr>
       <w:rFonts w:cs="FreeSans"/>
     </w:rPr>
   </w:style>
   <w:style w:type="paragraph" w:styleId="Caption">
-    <w:name w:val="Caption"/>
-    <w:basedOn w:val="Normal"/>
-    <w:qFormat/>
-    <w:pPr>
-      <w:suppressLineNumbers/>
-      <w:spacing w:before="120" w:after="120"/>
-    </w:pPr>
-    <w:rPr>
-      <w:rFonts w:cs="FreeSans"/>
-      <w:i/>
-      <w:iCs/>
-      <w:sz w:val="24"/>
-      <w:szCs w:val="24"/>
-    </w:rPr>
-  </w:style>
-  <w:style w:type="paragraph" w:styleId="Index" w:customStyle="1">
-    <w:name w:val="Index"/>
-    <w:basedOn w:val="Normal"/>
-    <w:qFormat/>
-    <w:pPr>
-      <w:suppressLineNumbers/>
-    </w:pPr>
-    <w:rPr>
-      <w:rFonts w:cs="FreeSans"/>
-    </w:rPr>
-  </w:style>
-  <w:style w:type="paragraph" w:styleId="Caption1">
     <w:name w:val="caption"/>
     <w:basedOn w:val="Normal"/>
     <w:qFormat/>
@@ -1125,6 +1390,17 @@
       <w:szCs w:val="24"/>
     </w:rPr>
   </w:style>
+  <w:style w:type="paragraph" w:customStyle="1" w:styleId="Index">
+    <w:name w:val="Index"/>
+    <w:basedOn w:val="Normal"/>
+    <w:qFormat/>
+    <w:pPr>
+      <w:suppressLineNumbers/>
+    </w:pPr>
+    <w:rPr>
+      <w:rFonts w:cs="FreeSans"/>
+    </w:rPr>
+  </w:style>
   <w:style w:type="paragraph" w:styleId="BalloonText">
     <w:name w:val="Balloon Text"/>
     <w:basedOn w:val="Normal"/>
@@ -1133,9 +1409,9 @@
     <w:semiHidden/>
     <w:unhideWhenUsed/>
     <w:qFormat/>
-    <w:rsid w:val="00817ebc"/>
+    <w:rsid w:val="00817EBC"/>
     <w:pPr>
-      <w:spacing w:lineRule="auto" w:line="240" w:before="0" w:after="0"/>
+      <w:spacing w:after="0" w:line="240" w:lineRule="auto"/>
     </w:pPr>
     <w:rPr>
       <w:rFonts w:ascii="Tahoma" w:hAnsi="Tahoma" w:cs="Angsana New"/>
@@ -1143,36 +1419,10 @@
       <w:szCs w:val="20"/>
     </w:rPr>
   </w:style>
-  <w:style w:type="paragraph" w:styleId="FrameContents" w:customStyle="1">
+  <w:style w:type="paragraph" w:customStyle="1" w:styleId="FrameContents">
     <w:name w:val="Frame Contents"/>
     <w:basedOn w:val="Normal"/>
     <w:qFormat/>
-    <w:pPr>
-      <w:pBdr/>
-    </w:pPr>
-    <w:rPr/>
-  </w:style>
-  <w:style w:type="numbering" w:styleId="NoList" w:default="1">
-    <w:name w:val="No List"/>
-    <w:uiPriority w:val="99"/>
-    <w:semiHidden/>
-    <w:unhideWhenUsed/>
-    <w:qFormat/>
-  </w:style>
-  <w:style w:type="table" w:default="1" w:styleId="TableNormal">
-    <w:name w:val="Normal Table"/>
-    <w:uiPriority w:val="99"/>
-    <w:semiHidden/>
-    <w:unhideWhenUsed/>
-    <w:tblPr>
-      <w:tblInd w:w="0" w:type="dxa"/>
-      <w:tblCellMar>
-        <w:top w:w="0" w:type="dxa"/>
-        <w:left w:w="108" w:type="dxa"/>
-        <w:bottom w:w="0" w:type="dxa"/>
-        <w:right w:w="108" w:type="dxa"/>
-      </w:tblCellMar>
-    </w:tblPr>
   </w:style>
 </w:styles>
 </file>

</xml_diff>